<commit_message>
logins + jsonwebtoken pkg
</commit_message>
<xml_diff>
--- a/Report/grp15_-_cloudPhase1.docx
+++ b/Report/grp15_-_cloudPhase1.docx
@@ -2565,8 +2565,6 @@
           <w:bCs/>
         </w:rPr>
       </w:pPr>
-      <w:bookmarkStart w:id="3" w:name="_GoBack"/>
-      <w:bookmarkEnd w:id="3"/>
       <w:proofErr w:type="spellStart"/>
       <w:r>
         <w:rPr>
@@ -2932,14 +2930,14 @@
         <w:pStyle w:val="Heading2"/>
         <w:ind w:left="720"/>
       </w:pPr>
-      <w:bookmarkStart w:id="4" w:name="_Toc118119030"/>
+      <w:bookmarkStart w:id="3" w:name="_Toc118119030"/>
       <w:r>
         <w:t>Patients</w:t>
       </w:r>
       <w:r>
         <w:t>:</w:t>
       </w:r>
-      <w:bookmarkEnd w:id="4"/>
+      <w:bookmarkEnd w:id="3"/>
       <w:r>
         <w:t xml:space="preserve"> (patient schema)</w:t>
       </w:r>
@@ -3244,11 +3242,11 @@
         <w:pStyle w:val="Heading2"/>
         <w:ind w:left="720"/>
       </w:pPr>
-      <w:bookmarkStart w:id="5" w:name="_Toc118119033"/>
+      <w:bookmarkStart w:id="4" w:name="_Toc118119033"/>
       <w:r>
         <w:t>Donation</w:t>
       </w:r>
-      <w:bookmarkEnd w:id="5"/>
+      <w:bookmarkEnd w:id="4"/>
     </w:p>
     <w:p>
       <w:pPr>
@@ -3989,14 +3987,7 @@
           <w:b/>
           <w:bCs/>
         </w:rPr>
-        <w:t>Lab</w:t>
-      </w:r>
-      <w:r>
-        <w:rPr>
-          <w:b/>
-          <w:bCs/>
-        </w:rPr>
-        <w:t>Admin</w:t>
+        <w:t>LabAdmin</w:t>
       </w:r>
       <w:r>
         <w:rPr>
@@ -4123,11 +4114,11 @@
       <w:pPr>
         <w:pStyle w:val="Heading1"/>
       </w:pPr>
-      <w:bookmarkStart w:id="6" w:name="_Toc118119034"/>
+      <w:bookmarkStart w:id="5" w:name="_Toc118119034"/>
       <w:r>
         <w:t>Work Plan</w:t>
       </w:r>
-      <w:bookmarkEnd w:id="6"/>
+      <w:bookmarkEnd w:id="5"/>
     </w:p>
     <w:p/>
     <w:tbl>
@@ -4506,6 +4497,27 @@
               <w:t>)</w:t>
             </w:r>
           </w:p>
+          <w:p>
+            <w:pPr>
+              <w:pStyle w:val="ListParagraph"/>
+              <w:spacing w:line="240" w:lineRule="auto"/>
+              <w:rPr>
+                <w:rFonts w:asciiTheme="majorHAnsi" w:hAnsiTheme="majorHAnsi" w:cstheme="majorHAnsi"/>
+                <w:sz w:val="24"/>
+                <w:szCs w:val="24"/>
+              </w:rPr>
+            </w:pPr>
+            <w:r>
+              <w:rPr>
+                <w:rFonts w:asciiTheme="majorHAnsi" w:hAnsiTheme="majorHAnsi" w:cstheme="majorHAnsi"/>
+                <w:sz w:val="24"/>
+                <w:szCs w:val="24"/>
+              </w:rPr>
+              <w:t>chkDoctorCreds()</w:t>
+            </w:r>
+            <w:bookmarkStart w:id="6" w:name="_GoBack"/>
+            <w:bookmarkEnd w:id="6"/>
+          </w:p>
         </w:tc>
       </w:tr>
       <w:tr>
@@ -4712,6 +4724,246 @@
             </w:r>
             <w:proofErr w:type="spellEnd"/>
           </w:p>
+          <w:p>
+            <w:pPr>
+              <w:pStyle w:val="ListParagraph"/>
+              <w:numPr>
+                <w:ilvl w:val="1"/>
+                <w:numId w:val="1"/>
+              </w:numPr>
+              <w:spacing w:line="240" w:lineRule="auto"/>
+              <w:rPr>
+                <w:rFonts w:asciiTheme="majorHAnsi" w:hAnsiTheme="majorHAnsi" w:cstheme="majorHAnsi"/>
+                <w:sz w:val="24"/>
+                <w:szCs w:val="24"/>
+              </w:rPr>
+            </w:pPr>
+            <w:proofErr w:type="spellStart"/>
+            <w:r>
+              <w:rPr>
+                <w:rFonts w:asciiTheme="majorHAnsi" w:hAnsiTheme="majorHAnsi" w:cstheme="majorHAnsi"/>
+                <w:sz w:val="24"/>
+                <w:szCs w:val="24"/>
+              </w:rPr>
+              <w:t>doesUserExist</w:t>
+            </w:r>
+            <w:proofErr w:type="spellEnd"/>
+          </w:p>
+          <w:p>
+            <w:pPr>
+              <w:pStyle w:val="ListParagraph"/>
+              <w:numPr>
+                <w:ilvl w:val="1"/>
+                <w:numId w:val="1"/>
+              </w:numPr>
+              <w:spacing w:line="240" w:lineRule="auto"/>
+              <w:rPr>
+                <w:rFonts w:asciiTheme="majorHAnsi" w:hAnsiTheme="majorHAnsi" w:cstheme="majorHAnsi"/>
+                <w:sz w:val="24"/>
+                <w:szCs w:val="24"/>
+              </w:rPr>
+            </w:pPr>
+            <w:proofErr w:type="spellStart"/>
+            <w:r>
+              <w:rPr>
+                <w:rFonts w:asciiTheme="majorHAnsi" w:hAnsiTheme="majorHAnsi" w:cstheme="majorHAnsi"/>
+                <w:sz w:val="24"/>
+                <w:szCs w:val="24"/>
+              </w:rPr>
+              <w:t>chkSuperAdminCreds</w:t>
+            </w:r>
+            <w:proofErr w:type="spellEnd"/>
+          </w:p>
+          <w:p>
+            <w:pPr>
+              <w:pStyle w:val="ListParagraph"/>
+              <w:numPr>
+                <w:ilvl w:val="1"/>
+                <w:numId w:val="1"/>
+              </w:numPr>
+              <w:spacing w:line="240" w:lineRule="auto"/>
+              <w:rPr>
+                <w:rFonts w:asciiTheme="majorHAnsi" w:hAnsiTheme="majorHAnsi" w:cstheme="majorHAnsi"/>
+                <w:sz w:val="24"/>
+                <w:szCs w:val="24"/>
+              </w:rPr>
+            </w:pPr>
+            <w:proofErr w:type="spellStart"/>
+            <w:r>
+              <w:rPr>
+                <w:rFonts w:asciiTheme="majorHAnsi" w:hAnsiTheme="majorHAnsi" w:cstheme="majorHAnsi"/>
+                <w:sz w:val="24"/>
+                <w:szCs w:val="24"/>
+              </w:rPr>
+              <w:t>chk</w:t>
+            </w:r>
+            <w:r>
+              <w:rPr>
+                <w:rFonts w:asciiTheme="majorHAnsi" w:hAnsiTheme="majorHAnsi" w:cstheme="majorHAnsi"/>
+                <w:sz w:val="24"/>
+                <w:szCs w:val="24"/>
+              </w:rPr>
+              <w:t>LabManager</w:t>
+            </w:r>
+            <w:r>
+              <w:rPr>
+                <w:rFonts w:asciiTheme="majorHAnsi" w:hAnsiTheme="majorHAnsi" w:cstheme="majorHAnsi"/>
+                <w:sz w:val="24"/>
+                <w:szCs w:val="24"/>
+              </w:rPr>
+              <w:t>Creds</w:t>
+            </w:r>
+            <w:proofErr w:type="spellEnd"/>
+          </w:p>
+          <w:p>
+            <w:pPr>
+              <w:pStyle w:val="ListParagraph"/>
+              <w:numPr>
+                <w:ilvl w:val="1"/>
+                <w:numId w:val="1"/>
+              </w:numPr>
+              <w:spacing w:line="240" w:lineRule="auto"/>
+              <w:rPr>
+                <w:rFonts w:asciiTheme="majorHAnsi" w:hAnsiTheme="majorHAnsi" w:cstheme="majorHAnsi"/>
+                <w:sz w:val="24"/>
+                <w:szCs w:val="24"/>
+              </w:rPr>
+            </w:pPr>
+            <w:proofErr w:type="spellStart"/>
+            <w:r>
+              <w:rPr>
+                <w:rFonts w:asciiTheme="majorHAnsi" w:hAnsiTheme="majorHAnsi" w:cstheme="majorHAnsi"/>
+                <w:sz w:val="24"/>
+                <w:szCs w:val="24"/>
+              </w:rPr>
+              <w:t>chk</w:t>
+            </w:r>
+            <w:r>
+              <w:rPr>
+                <w:rFonts w:asciiTheme="majorHAnsi" w:hAnsiTheme="majorHAnsi" w:cstheme="majorHAnsi"/>
+                <w:sz w:val="24"/>
+                <w:szCs w:val="24"/>
+              </w:rPr>
+              <w:t>Lab</w:t>
+            </w:r>
+            <w:r>
+              <w:rPr>
+                <w:rFonts w:asciiTheme="majorHAnsi" w:hAnsiTheme="majorHAnsi" w:cstheme="majorHAnsi"/>
+                <w:sz w:val="24"/>
+                <w:szCs w:val="24"/>
+              </w:rPr>
+              <w:t>AdminCreds</w:t>
+            </w:r>
+            <w:proofErr w:type="spellEnd"/>
+          </w:p>
+          <w:p>
+            <w:pPr>
+              <w:pStyle w:val="ListParagraph"/>
+              <w:numPr>
+                <w:ilvl w:val="1"/>
+                <w:numId w:val="1"/>
+              </w:numPr>
+              <w:spacing w:line="240" w:lineRule="auto"/>
+              <w:rPr>
+                <w:rFonts w:asciiTheme="majorHAnsi" w:hAnsiTheme="majorHAnsi" w:cstheme="majorHAnsi"/>
+                <w:sz w:val="24"/>
+                <w:szCs w:val="24"/>
+              </w:rPr>
+            </w:pPr>
+            <w:proofErr w:type="spellStart"/>
+            <w:r>
+              <w:rPr>
+                <w:rFonts w:asciiTheme="majorHAnsi" w:hAnsiTheme="majorHAnsi" w:cstheme="majorHAnsi"/>
+                <w:sz w:val="24"/>
+                <w:szCs w:val="24"/>
+              </w:rPr>
+              <w:t>generateJWT</w:t>
+            </w:r>
+            <w:proofErr w:type="spellEnd"/>
+          </w:p>
+          <w:p>
+            <w:pPr>
+              <w:pStyle w:val="ListParagraph"/>
+              <w:numPr>
+                <w:ilvl w:val="1"/>
+                <w:numId w:val="1"/>
+              </w:numPr>
+              <w:spacing w:line="240" w:lineRule="auto"/>
+              <w:rPr>
+                <w:rFonts w:asciiTheme="majorHAnsi" w:hAnsiTheme="majorHAnsi" w:cstheme="majorHAnsi"/>
+                <w:sz w:val="24"/>
+                <w:szCs w:val="24"/>
+              </w:rPr>
+            </w:pPr>
+            <w:proofErr w:type="spellStart"/>
+            <w:r>
+              <w:rPr>
+                <w:rFonts w:asciiTheme="majorHAnsi" w:hAnsiTheme="majorHAnsi" w:cstheme="majorHAnsi"/>
+                <w:sz w:val="24"/>
+                <w:szCs w:val="24"/>
+              </w:rPr>
+              <w:t>chkSuperAdminCreds</w:t>
+            </w:r>
+            <w:proofErr w:type="spellEnd"/>
+            <w:r>
+              <w:rPr>
+                <w:rFonts w:asciiTheme="majorHAnsi" w:hAnsiTheme="majorHAnsi" w:cstheme="majorHAnsi"/>
+                <w:sz w:val="24"/>
+                <w:szCs w:val="24"/>
+              </w:rPr>
+              <w:t xml:space="preserve"> </w:t>
+            </w:r>
+          </w:p>
+          <w:p>
+            <w:pPr>
+              <w:pStyle w:val="ListParagraph"/>
+              <w:numPr>
+                <w:ilvl w:val="1"/>
+                <w:numId w:val="1"/>
+              </w:numPr>
+              <w:spacing w:line="240" w:lineRule="auto"/>
+              <w:rPr>
+                <w:rFonts w:asciiTheme="majorHAnsi" w:hAnsiTheme="majorHAnsi" w:cstheme="majorHAnsi"/>
+                <w:sz w:val="24"/>
+                <w:szCs w:val="24"/>
+              </w:rPr>
+            </w:pPr>
+            <w:proofErr w:type="spellStart"/>
+            <w:r>
+              <w:rPr>
+                <w:rFonts w:asciiTheme="majorHAnsi" w:hAnsiTheme="majorHAnsi" w:cstheme="majorHAnsi"/>
+                <w:sz w:val="24"/>
+                <w:szCs w:val="24"/>
+              </w:rPr>
+              <w:t>chkLabManagerCreds</w:t>
+            </w:r>
+            <w:proofErr w:type="spellEnd"/>
+          </w:p>
+          <w:p>
+            <w:pPr>
+              <w:pStyle w:val="ListParagraph"/>
+              <w:numPr>
+                <w:ilvl w:val="1"/>
+                <w:numId w:val="1"/>
+              </w:numPr>
+              <w:spacing w:line="240" w:lineRule="auto"/>
+              <w:rPr>
+                <w:rFonts w:asciiTheme="majorHAnsi" w:hAnsiTheme="majorHAnsi" w:cstheme="majorHAnsi"/>
+                <w:sz w:val="24"/>
+                <w:szCs w:val="24"/>
+              </w:rPr>
+            </w:pPr>
+            <w:proofErr w:type="spellStart"/>
+            <w:r>
+              <w:rPr>
+                <w:rFonts w:asciiTheme="majorHAnsi" w:hAnsiTheme="majorHAnsi" w:cstheme="majorHAnsi"/>
+                <w:sz w:val="24"/>
+                <w:szCs w:val="24"/>
+              </w:rPr>
+              <w:t>chkLabAdminCreds</w:t>
+            </w:r>
+            <w:proofErr w:type="spellEnd"/>
+          </w:p>
         </w:tc>
       </w:tr>
       <w:tr>
@@ -5076,7 +5328,11 @@
         <w:t>eact web application</w:t>
       </w:r>
       <w:r>
-        <w:t xml:space="preserve"> acting as a GUI for our system's end-users (sysSuperAdmin </w:t>
+        <w:t xml:space="preserve"> acting as a GUI for our system's </w:t>
+      </w:r>
+      <w:r>
+        <w:lastRenderedPageBreak/>
+        <w:t xml:space="preserve">end-users (sysSuperAdmin </w:t>
       </w:r>
       <w:r>
         <w:t>–</w:t>
@@ -5221,7 +5477,6 @@
         <w:jc w:val="both"/>
       </w:pPr>
       <w:r>
-        <w:lastRenderedPageBreak/>
         <w:t xml:space="preserve">Our app is </w:t>
       </w:r>
       <w:r>
@@ -5459,6 +5714,7 @@
       </w:pPr>
       <w:bookmarkStart w:id="10" w:name="_Toc118119038"/>
       <w:r>
+        <w:lastRenderedPageBreak/>
         <w:t>C</w:t>
       </w:r>
       <w:r>
@@ -5603,7 +5859,6 @@
       </w:pPr>
       <w:bookmarkStart w:id="12" w:name="_Toc118119040"/>
       <w:r>
-        <w:lastRenderedPageBreak/>
         <w:t>Application layer:</w:t>
       </w:r>
       <w:bookmarkEnd w:id="12"/>
@@ -5958,6 +6213,7 @@
       </w:pPr>
       <w:bookmarkStart w:id="15" w:name="_Toc118119043"/>
       <w:r>
+        <w:lastRenderedPageBreak/>
         <w:t>Hardware layer</w:t>
       </w:r>
       <w:bookmarkEnd w:id="15"/>
@@ -9487,7 +9743,7 @@
 </file>
 
 <file path=customXml/itemProps1.xml><?xml version="1.0" encoding="utf-8"?>
-<ds:datastoreItem xmlns:ds="http://schemas.openxmlformats.org/officeDocument/2006/customXml" ds:itemID="{FFAC6889-264C-44FE-BA8A-7E2F3725813C}">
+<ds:datastoreItem xmlns:ds="http://schemas.openxmlformats.org/officeDocument/2006/customXml" ds:itemID="{9910139E-02FF-4239-8FE8-30F3CC791E0F}">
   <ds:schemaRefs>
     <ds:schemaRef ds:uri="http://schemas.openxmlformats.org/officeDocument/2006/bibliography"/>
   </ds:schemaRefs>

</xml_diff>

<commit_message>
word edit for my services
</commit_message>
<xml_diff>
--- a/Report/grp15_-_cloudPhase1.docx
+++ b/Report/grp15_-_cloudPhase1.docx
@@ -1,6 +1,6 @@
 
 <file path=word/document.xml><?xml version="1.0" encoding="utf-8"?>
-<w:document xmlns:wpc="http://schemas.microsoft.com/office/word/2010/wordprocessingCanvas" xmlns:cx="http://schemas.microsoft.com/office/drawing/2014/chartex" xmlns:cx1="http://schemas.microsoft.com/office/drawing/2015/9/8/chartex" xmlns:cx2="http://schemas.microsoft.com/office/drawing/2015/10/21/chartex" xmlns:cx3="http://schemas.microsoft.com/office/drawing/2016/5/9/chartex" xmlns:cx4="http://schemas.microsoft.com/office/drawing/2016/5/10/chartex" xmlns:cx5="http://schemas.microsoft.com/office/drawing/2016/5/11/chartex" xmlns:cx6="http://schemas.microsoft.com/office/drawing/2016/5/12/chartex" xmlns:cx7="http://schemas.microsoft.com/office/drawing/2016/5/13/chartex" xmlns:cx8="http://schemas.microsoft.com/office/drawing/2016/5/14/chartex" xmlns:mc="http://schemas.openxmlformats.org/markup-compatibility/2006" xmlns:aink="http://schemas.microsoft.com/office/drawing/2016/ink" xmlns:am3d="http://schemas.microsoft.com/office/drawing/2017/model3d" xmlns:o="urn:schemas-microsoft-com:office:office" xmlns:r="http://schemas.openxmlformats.org/officeDocument/2006/relationships" xmlns:m="http://schemas.openxmlformats.org/officeDocument/2006/math" xmlns:v="urn:schemas-microsoft-com:vml" xmlns:wp14="http://schemas.microsoft.com/office/word/2010/wordprocessingDrawing" xmlns:wp="http://schemas.openxmlformats.org/drawingml/2006/wordprocessingDrawing" xmlns:w10="urn:schemas-microsoft-com:office:word" xmlns:w="http://schemas.openxmlformats.org/wordprocessingml/2006/main" xmlns:w14="http://schemas.microsoft.com/office/word/2010/wordml" xmlns:w15="http://schemas.microsoft.com/office/word/2012/wordml" xmlns:w16cid="http://schemas.microsoft.com/office/word/2016/wordml/cid" xmlns:w16se="http://schemas.microsoft.com/office/word/2015/wordml/symex" xmlns:wpg="http://schemas.microsoft.com/office/word/2010/wordprocessingGroup" xmlns:wpi="http://schemas.microsoft.com/office/word/2010/wordprocessingInk" xmlns:wne="http://schemas.microsoft.com/office/word/2006/wordml" xmlns:wps="http://schemas.microsoft.com/office/word/2010/wordprocessingShape" mc:Ignorable="w14 w15 w16se w16cid wp14">
+<w:document xmlns:wpc="http://schemas.microsoft.com/office/word/2010/wordprocessingCanvas" xmlns:cx="http://schemas.microsoft.com/office/drawing/2014/chartex" xmlns:cx1="http://schemas.microsoft.com/office/drawing/2015/9/8/chartex" xmlns:cx2="http://schemas.microsoft.com/office/drawing/2015/10/21/chartex" xmlns:cx3="http://schemas.microsoft.com/office/drawing/2016/5/9/chartex" xmlns:cx4="http://schemas.microsoft.com/office/drawing/2016/5/10/chartex" xmlns:cx5="http://schemas.microsoft.com/office/drawing/2016/5/11/chartex" xmlns:cx6="http://schemas.microsoft.com/office/drawing/2016/5/12/chartex" xmlns:cx7="http://schemas.microsoft.com/office/drawing/2016/5/13/chartex" xmlns:cx8="http://schemas.microsoft.com/office/drawing/2016/5/14/chartex" xmlns:mc="http://schemas.openxmlformats.org/markup-compatibility/2006" xmlns:aink="http://schemas.microsoft.com/office/drawing/2016/ink" xmlns:am3d="http://schemas.microsoft.com/office/drawing/2017/model3d" xmlns:o="urn:schemas-microsoft-com:office:office" xmlns:oel="http://schemas.microsoft.com/office/2019/extlst" xmlns:r="http://schemas.openxmlformats.org/officeDocument/2006/relationships" xmlns:m="http://schemas.openxmlformats.org/officeDocument/2006/math" xmlns:v="urn:schemas-microsoft-com:vml" xmlns:wp14="http://schemas.microsoft.com/office/word/2010/wordprocessingDrawing" xmlns:wp="http://schemas.openxmlformats.org/drawingml/2006/wordprocessingDrawing" xmlns:w10="urn:schemas-microsoft-com:office:word" xmlns:w="http://schemas.openxmlformats.org/wordprocessingml/2006/main" xmlns:w14="http://schemas.microsoft.com/office/word/2010/wordml" xmlns:w15="http://schemas.microsoft.com/office/word/2012/wordml" xmlns:w16cex="http://schemas.microsoft.com/office/word/2018/wordml/cex" xmlns:w16cid="http://schemas.microsoft.com/office/word/2016/wordml/cid" xmlns:w16="http://schemas.microsoft.com/office/word/2018/wordml" xmlns:w16sdtdh="http://schemas.microsoft.com/office/word/2020/wordml/sdtdatahash" xmlns:w16se="http://schemas.microsoft.com/office/word/2015/wordml/symex" xmlns:wpg="http://schemas.microsoft.com/office/word/2010/wordprocessingGroup" xmlns:wpi="http://schemas.microsoft.com/office/word/2010/wordprocessingInk" xmlns:wne="http://schemas.microsoft.com/office/word/2006/wordml" xmlns:wps="http://schemas.microsoft.com/office/word/2010/wordprocessingShape" mc:Ignorable="w14 w15 w16se w16cid w16 w16cex w16sdtdh wp14">
   <w:body>
     <w:p>
       <w:pPr>
@@ -4105,17 +4105,11 @@
     </w:p>
     <w:p>
       <w:pPr>
-        <w:rPr>
-          <w:u w:val="single"/>
-        </w:rPr>
-      </w:pPr>
-    </w:p>
-    <w:p>
-      <w:pPr>
         <w:pStyle w:val="Heading1"/>
       </w:pPr>
       <w:bookmarkStart w:id="5" w:name="_Toc118119034"/>
       <w:r>
+        <w:lastRenderedPageBreak/>
         <w:t>Work Plan</w:t>
       </w:r>
       <w:bookmarkEnd w:id="5"/>
@@ -4515,8 +4509,6 @@
               </w:rPr>
               <w:t>chkDoctorCreds()</w:t>
             </w:r>
-            <w:bookmarkStart w:id="6" w:name="_GoBack"/>
-            <w:bookmarkEnd w:id="6"/>
           </w:p>
         </w:tc>
       </w:tr>
@@ -5044,6 +5036,196 @@
             <w:pPr>
               <w:pStyle w:val="ListParagraph"/>
               <w:numPr>
+                <w:ilvl w:val="1"/>
+                <w:numId w:val="14"/>
+              </w:numPr>
+              <w:spacing w:line="240" w:lineRule="auto"/>
+              <w:rPr>
+                <w:rFonts w:asciiTheme="majorHAnsi" w:hAnsiTheme="majorHAnsi" w:cstheme="majorHAnsi"/>
+                <w:sz w:val="24"/>
+                <w:szCs w:val="24"/>
+              </w:rPr>
+            </w:pPr>
+            <w:proofErr w:type="spellStart"/>
+            <w:r>
+              <w:rPr>
+                <w:rFonts w:asciiTheme="majorHAnsi" w:hAnsiTheme="majorHAnsi" w:cstheme="majorHAnsi"/>
+                <w:sz w:val="24"/>
+                <w:szCs w:val="24"/>
+              </w:rPr>
+              <w:t>acceptBagRequest</w:t>
+            </w:r>
+            <w:proofErr w:type="spellEnd"/>
+          </w:p>
+          <w:p>
+            <w:pPr>
+              <w:pStyle w:val="ListParagraph"/>
+              <w:numPr>
+                <w:ilvl w:val="1"/>
+                <w:numId w:val="14"/>
+              </w:numPr>
+              <w:spacing w:line="240" w:lineRule="auto"/>
+              <w:rPr>
+                <w:rFonts w:asciiTheme="majorHAnsi" w:hAnsiTheme="majorHAnsi" w:cstheme="majorHAnsi"/>
+                <w:sz w:val="24"/>
+                <w:szCs w:val="24"/>
+              </w:rPr>
+            </w:pPr>
+            <w:proofErr w:type="spellStart"/>
+            <w:r>
+              <w:rPr>
+                <w:rFonts w:asciiTheme="majorHAnsi" w:hAnsiTheme="majorHAnsi" w:cstheme="majorHAnsi"/>
+                <w:sz w:val="24"/>
+                <w:szCs w:val="24"/>
+              </w:rPr>
+              <w:t>modifyBagRequest</w:t>
+            </w:r>
+            <w:proofErr w:type="spellEnd"/>
+          </w:p>
+          <w:p>
+            <w:pPr>
+              <w:pStyle w:val="ListParagraph"/>
+              <w:numPr>
+                <w:ilvl w:val="1"/>
+                <w:numId w:val="14"/>
+              </w:numPr>
+              <w:spacing w:line="240" w:lineRule="auto"/>
+              <w:rPr>
+                <w:rFonts w:asciiTheme="majorHAnsi" w:hAnsiTheme="majorHAnsi" w:cstheme="majorHAnsi"/>
+                <w:sz w:val="24"/>
+                <w:szCs w:val="24"/>
+              </w:rPr>
+            </w:pPr>
+            <w:proofErr w:type="spellStart"/>
+            <w:r>
+              <w:rPr>
+                <w:rFonts w:asciiTheme="majorHAnsi" w:hAnsiTheme="majorHAnsi" w:cstheme="majorHAnsi"/>
+                <w:sz w:val="24"/>
+                <w:szCs w:val="24"/>
+              </w:rPr>
+              <w:t>viewBagRequest</w:t>
+            </w:r>
+            <w:proofErr w:type="spellEnd"/>
+          </w:p>
+          <w:p>
+            <w:pPr>
+              <w:pStyle w:val="ListParagraph"/>
+              <w:numPr>
+                <w:ilvl w:val="1"/>
+                <w:numId w:val="14"/>
+              </w:numPr>
+              <w:spacing w:line="240" w:lineRule="auto"/>
+              <w:rPr>
+                <w:rFonts w:asciiTheme="majorHAnsi" w:hAnsiTheme="majorHAnsi" w:cstheme="majorHAnsi"/>
+                <w:sz w:val="24"/>
+                <w:szCs w:val="24"/>
+              </w:rPr>
+            </w:pPr>
+            <w:proofErr w:type="spellStart"/>
+            <w:r>
+              <w:rPr>
+                <w:rFonts w:asciiTheme="majorHAnsi" w:hAnsiTheme="majorHAnsi" w:cstheme="majorHAnsi"/>
+                <w:sz w:val="24"/>
+                <w:szCs w:val="24"/>
+              </w:rPr>
+              <w:t>requestBloodBag</w:t>
+            </w:r>
+            <w:proofErr w:type="spellEnd"/>
+          </w:p>
+          <w:p>
+            <w:pPr>
+              <w:pStyle w:val="ListParagraph"/>
+              <w:numPr>
+                <w:ilvl w:val="1"/>
+                <w:numId w:val="14"/>
+              </w:numPr>
+              <w:spacing w:line="240" w:lineRule="auto"/>
+              <w:rPr>
+                <w:rFonts w:asciiTheme="majorHAnsi" w:hAnsiTheme="majorHAnsi" w:cstheme="majorHAnsi"/>
+                <w:sz w:val="24"/>
+                <w:szCs w:val="24"/>
+              </w:rPr>
+            </w:pPr>
+            <w:proofErr w:type="spellStart"/>
+            <w:r>
+              <w:rPr>
+                <w:rFonts w:asciiTheme="majorHAnsi" w:hAnsiTheme="majorHAnsi" w:cstheme="majorHAnsi"/>
+                <w:sz w:val="24"/>
+                <w:szCs w:val="24"/>
+              </w:rPr>
+              <w:t>findPatientById</w:t>
+            </w:r>
+            <w:proofErr w:type="spellEnd"/>
+          </w:p>
+          <w:p>
+            <w:pPr>
+              <w:pStyle w:val="ListParagraph"/>
+              <w:numPr>
+                <w:ilvl w:val="1"/>
+                <w:numId w:val="14"/>
+              </w:numPr>
+              <w:spacing w:line="240" w:lineRule="auto"/>
+              <w:rPr>
+                <w:rFonts w:asciiTheme="majorHAnsi" w:hAnsiTheme="majorHAnsi" w:cstheme="majorHAnsi"/>
+                <w:sz w:val="24"/>
+                <w:szCs w:val="24"/>
+              </w:rPr>
+            </w:pPr>
+            <w:proofErr w:type="spellStart"/>
+            <w:r>
+              <w:rPr>
+                <w:rFonts w:asciiTheme="majorHAnsi" w:hAnsiTheme="majorHAnsi" w:cstheme="majorHAnsi"/>
+                <w:sz w:val="24"/>
+                <w:szCs w:val="24"/>
+              </w:rPr>
+              <w:t>addNewPatient</w:t>
+            </w:r>
+            <w:proofErr w:type="spellEnd"/>
+          </w:p>
+          <w:p>
+            <w:pPr>
+              <w:pStyle w:val="ListParagraph"/>
+              <w:numPr>
+                <w:ilvl w:val="1"/>
+                <w:numId w:val="14"/>
+              </w:numPr>
+              <w:spacing w:line="240" w:lineRule="auto"/>
+              <w:rPr>
+                <w:rFonts w:asciiTheme="majorHAnsi" w:hAnsiTheme="majorHAnsi" w:cstheme="majorHAnsi"/>
+                <w:sz w:val="24"/>
+                <w:szCs w:val="24"/>
+              </w:rPr>
+            </w:pPr>
+            <w:proofErr w:type="spellStart"/>
+            <w:r>
+              <w:rPr>
+                <w:rFonts w:asciiTheme="majorHAnsi" w:hAnsiTheme="majorHAnsi" w:cstheme="majorHAnsi"/>
+                <w:sz w:val="24"/>
+                <w:szCs w:val="24"/>
+              </w:rPr>
+              <w:t>FindAllPatients</w:t>
+            </w:r>
+            <w:proofErr w:type="spellEnd"/>
+          </w:p>
+          <w:p>
+            <w:pPr>
+              <w:pStyle w:val="ListParagraph"/>
+              <w:numPr>
+                <w:ilvl w:val="1"/>
+                <w:numId w:val="14"/>
+              </w:numPr>
+              <w:spacing w:line="240" w:lineRule="auto"/>
+              <w:rPr>
+                <w:rFonts w:asciiTheme="majorHAnsi" w:hAnsiTheme="majorHAnsi" w:cstheme="majorHAnsi"/>
+                <w:sz w:val="24"/>
+                <w:szCs w:val="24"/>
+              </w:rPr>
+            </w:pPr>
+          </w:p>
+          <w:p>
+            <w:pPr>
+              <w:pStyle w:val="ListParagraph"/>
+              <w:numPr>
                 <w:ilvl w:val="0"/>
                 <w:numId w:val="14"/>
               </w:numPr>
@@ -5087,34 +5269,378 @@
           </w:p>
           <w:p>
             <w:pPr>
-              <w:spacing w:line="254" w:lineRule="auto"/>
-              <w:ind w:left="720"/>
-              <w:rPr>
-                <w:rFonts w:cstheme="minorHAnsi"/>
+              <w:pStyle w:val="ListParagraph"/>
+              <w:numPr>
+                <w:ilvl w:val="1"/>
+                <w:numId w:val="14"/>
+              </w:numPr>
+              <w:spacing w:line="240" w:lineRule="auto"/>
+              <w:rPr>
+                <w:rFonts w:asciiTheme="majorHAnsi" w:hAnsiTheme="majorHAnsi" w:cstheme="majorHAnsi"/>
+                <w:sz w:val="24"/>
+                <w:szCs w:val="24"/>
               </w:rPr>
             </w:pPr>
-            <w:r>
-              <w:rPr>
-                <w:rFonts w:asciiTheme="majorHAnsi" w:hAnsiTheme="majorHAnsi" w:cstheme="majorHAnsi"/>
-                <w:sz w:val="24"/>
-                <w:szCs w:val="24"/>
-              </w:rPr>
-              <w:t>(</w:t>
-            </w:r>
-            <w:r>
-              <w:rPr>
-                <w:rFonts w:cstheme="minorHAnsi"/>
-              </w:rPr>
-              <w:t>(Lab manager) Creating Lab Admin accounts to be responsible for inserting blood bag admission requests.</w:t>
-            </w:r>
-            <w:r>
-              <w:rPr>
-                <w:rFonts w:asciiTheme="majorHAnsi" w:hAnsiTheme="majorHAnsi" w:cstheme="majorHAnsi"/>
-                <w:sz w:val="24"/>
-                <w:szCs w:val="24"/>
-              </w:rPr>
-              <w:t>)</w:t>
-            </w:r>
+            <w:proofErr w:type="spellStart"/>
+            <w:r>
+              <w:rPr>
+                <w:rFonts w:asciiTheme="majorHAnsi" w:hAnsiTheme="majorHAnsi" w:cstheme="majorHAnsi"/>
+                <w:sz w:val="24"/>
+                <w:szCs w:val="24"/>
+              </w:rPr>
+              <w:t>editSuperAdminAcc</w:t>
+            </w:r>
+            <w:proofErr w:type="spellEnd"/>
+          </w:p>
+          <w:p>
+            <w:pPr>
+              <w:pStyle w:val="ListParagraph"/>
+              <w:numPr>
+                <w:ilvl w:val="1"/>
+                <w:numId w:val="14"/>
+              </w:numPr>
+              <w:spacing w:line="240" w:lineRule="auto"/>
+              <w:rPr>
+                <w:rFonts w:asciiTheme="majorHAnsi" w:hAnsiTheme="majorHAnsi" w:cstheme="majorHAnsi"/>
+                <w:sz w:val="24"/>
+                <w:szCs w:val="24"/>
+              </w:rPr>
+            </w:pPr>
+            <w:proofErr w:type="spellStart"/>
+            <w:r>
+              <w:t>editLabManagerAcc</w:t>
+            </w:r>
+            <w:proofErr w:type="spellEnd"/>
+          </w:p>
+          <w:p>
+            <w:pPr>
+              <w:pStyle w:val="ListParagraph"/>
+              <w:numPr>
+                <w:ilvl w:val="1"/>
+                <w:numId w:val="14"/>
+              </w:numPr>
+              <w:spacing w:line="240" w:lineRule="auto"/>
+              <w:rPr>
+                <w:rFonts w:asciiTheme="majorHAnsi" w:hAnsiTheme="majorHAnsi" w:cstheme="majorHAnsi"/>
+                <w:sz w:val="24"/>
+                <w:szCs w:val="24"/>
+              </w:rPr>
+            </w:pPr>
+            <w:proofErr w:type="spellStart"/>
+            <w:r>
+              <w:t>editLabAdminAcc</w:t>
+            </w:r>
+            <w:proofErr w:type="spellEnd"/>
+          </w:p>
+          <w:p>
+            <w:pPr>
+              <w:pStyle w:val="ListParagraph"/>
+              <w:numPr>
+                <w:ilvl w:val="1"/>
+                <w:numId w:val="14"/>
+              </w:numPr>
+              <w:spacing w:line="240" w:lineRule="auto"/>
+              <w:rPr>
+                <w:rFonts w:asciiTheme="majorHAnsi" w:hAnsiTheme="majorHAnsi" w:cstheme="majorHAnsi"/>
+                <w:sz w:val="24"/>
+                <w:szCs w:val="24"/>
+              </w:rPr>
+            </w:pPr>
+            <w:r>
+              <w:rPr>
+                <w:rFonts w:asciiTheme="majorHAnsi" w:hAnsiTheme="majorHAnsi" w:cstheme="majorHAnsi"/>
+                <w:sz w:val="24"/>
+                <w:szCs w:val="24"/>
+              </w:rPr>
+              <w:t>Login</w:t>
+            </w:r>
+          </w:p>
+          <w:p>
+            <w:pPr>
+              <w:pStyle w:val="ListParagraph"/>
+              <w:numPr>
+                <w:ilvl w:val="0"/>
+                <w:numId w:val="14"/>
+              </w:numPr>
+              <w:spacing w:line="240" w:lineRule="auto"/>
+              <w:rPr>
+                <w:rFonts w:asciiTheme="majorHAnsi" w:hAnsiTheme="majorHAnsi" w:cstheme="majorHAnsi"/>
+                <w:sz w:val="24"/>
+                <w:szCs w:val="24"/>
+              </w:rPr>
+            </w:pPr>
+            <w:proofErr w:type="spellStart"/>
+            <w:r>
+              <w:rPr>
+                <w:rFonts w:asciiTheme="majorHAnsi" w:hAnsiTheme="majorHAnsi" w:cstheme="majorHAnsi"/>
+                <w:b/>
+                <w:bCs/>
+                <w:sz w:val="24"/>
+                <w:szCs w:val="24"/>
+              </w:rPr>
+              <w:t>BloodBankInventory</w:t>
+            </w:r>
+            <w:proofErr w:type="spellEnd"/>
+          </w:p>
+          <w:p>
+            <w:pPr>
+              <w:pStyle w:val="ListParagraph"/>
+              <w:numPr>
+                <w:ilvl w:val="1"/>
+                <w:numId w:val="14"/>
+              </w:numPr>
+              <w:spacing w:line="240" w:lineRule="auto"/>
+              <w:rPr>
+                <w:rFonts w:asciiTheme="majorHAnsi" w:hAnsiTheme="majorHAnsi" w:cstheme="majorHAnsi"/>
+                <w:sz w:val="24"/>
+                <w:szCs w:val="24"/>
+              </w:rPr>
+            </w:pPr>
+            <w:proofErr w:type="spellStart"/>
+            <w:r>
+              <w:rPr>
+                <w:rFonts w:asciiTheme="majorHAnsi" w:hAnsiTheme="majorHAnsi" w:cstheme="majorHAnsi"/>
+                <w:sz w:val="24"/>
+                <w:szCs w:val="24"/>
+              </w:rPr>
+              <w:t>findBankInventoryById</w:t>
+            </w:r>
+            <w:proofErr w:type="spellEnd"/>
+          </w:p>
+          <w:p>
+            <w:pPr>
+              <w:pStyle w:val="ListParagraph"/>
+              <w:numPr>
+                <w:ilvl w:val="1"/>
+                <w:numId w:val="14"/>
+              </w:numPr>
+              <w:spacing w:line="240" w:lineRule="auto"/>
+              <w:rPr>
+                <w:rFonts w:asciiTheme="majorHAnsi" w:hAnsiTheme="majorHAnsi" w:cstheme="majorHAnsi"/>
+                <w:sz w:val="24"/>
+                <w:szCs w:val="24"/>
+              </w:rPr>
+            </w:pPr>
+            <w:proofErr w:type="spellStart"/>
+            <w:r>
+              <w:rPr>
+                <w:rFonts w:asciiTheme="majorHAnsi" w:hAnsiTheme="majorHAnsi" w:cstheme="majorHAnsi"/>
+                <w:sz w:val="24"/>
+                <w:szCs w:val="24"/>
+              </w:rPr>
+              <w:t>acceptReqModifyAmount</w:t>
+            </w:r>
+            <w:proofErr w:type="spellEnd"/>
+          </w:p>
+          <w:p>
+            <w:pPr>
+              <w:pStyle w:val="ListParagraph"/>
+              <w:numPr>
+                <w:ilvl w:val="0"/>
+                <w:numId w:val="14"/>
+              </w:numPr>
+              <w:spacing w:line="240" w:lineRule="auto"/>
+              <w:rPr>
+                <w:rFonts w:asciiTheme="majorHAnsi" w:hAnsiTheme="majorHAnsi" w:cstheme="majorHAnsi"/>
+                <w:b/>
+                <w:bCs/>
+                <w:sz w:val="24"/>
+                <w:szCs w:val="24"/>
+              </w:rPr>
+            </w:pPr>
+            <w:r>
+              <w:rPr>
+                <w:rFonts w:asciiTheme="majorHAnsi" w:hAnsiTheme="majorHAnsi" w:cstheme="majorHAnsi"/>
+                <w:b/>
+                <w:bCs/>
+                <w:sz w:val="24"/>
+                <w:szCs w:val="24"/>
+              </w:rPr>
+              <w:t>Validation</w:t>
+            </w:r>
+          </w:p>
+          <w:p>
+            <w:pPr>
+              <w:pStyle w:val="ListParagraph"/>
+              <w:numPr>
+                <w:ilvl w:val="1"/>
+                <w:numId w:val="14"/>
+              </w:numPr>
+              <w:spacing w:line="240" w:lineRule="auto"/>
+              <w:rPr>
+                <w:rFonts w:asciiTheme="majorHAnsi" w:hAnsiTheme="majorHAnsi" w:cstheme="majorHAnsi"/>
+                <w:b/>
+                <w:bCs/>
+                <w:sz w:val="24"/>
+                <w:szCs w:val="24"/>
+              </w:rPr>
+            </w:pPr>
+            <w:r>
+              <w:rPr>
+                <w:rFonts w:asciiTheme="majorHAnsi" w:hAnsiTheme="majorHAnsi" w:cstheme="majorHAnsi"/>
+                <w:b/>
+                <w:bCs/>
+                <w:sz w:val="24"/>
+                <w:szCs w:val="24"/>
+              </w:rPr>
+              <w:lastRenderedPageBreak/>
+              <w:t>Patients</w:t>
+            </w:r>
+          </w:p>
+          <w:p>
+            <w:pPr>
+              <w:pStyle w:val="ListParagraph"/>
+              <w:numPr>
+                <w:ilvl w:val="2"/>
+                <w:numId w:val="14"/>
+              </w:numPr>
+              <w:spacing w:line="240" w:lineRule="auto"/>
+              <w:rPr>
+                <w:rFonts w:asciiTheme="majorHAnsi" w:hAnsiTheme="majorHAnsi" w:cstheme="majorHAnsi"/>
+                <w:sz w:val="24"/>
+                <w:szCs w:val="24"/>
+              </w:rPr>
+            </w:pPr>
+            <w:proofErr w:type="spellStart"/>
+            <w:r>
+              <w:rPr>
+                <w:rFonts w:asciiTheme="majorHAnsi" w:hAnsiTheme="majorHAnsi" w:cstheme="majorHAnsi"/>
+                <w:sz w:val="24"/>
+                <w:szCs w:val="24"/>
+              </w:rPr>
+              <w:t>validatePostPatient</w:t>
+            </w:r>
+            <w:proofErr w:type="spellEnd"/>
+          </w:p>
+          <w:p>
+            <w:pPr>
+              <w:pStyle w:val="ListParagraph"/>
+              <w:numPr>
+                <w:ilvl w:val="2"/>
+                <w:numId w:val="14"/>
+              </w:numPr>
+              <w:spacing w:line="240" w:lineRule="auto"/>
+              <w:rPr>
+                <w:rFonts w:asciiTheme="majorHAnsi" w:hAnsiTheme="majorHAnsi" w:cstheme="majorHAnsi"/>
+                <w:b/>
+                <w:bCs/>
+                <w:sz w:val="24"/>
+                <w:szCs w:val="24"/>
+              </w:rPr>
+            </w:pPr>
+            <w:proofErr w:type="spellStart"/>
+            <w:r>
+              <w:rPr>
+                <w:rFonts w:asciiTheme="majorHAnsi" w:hAnsiTheme="majorHAnsi" w:cstheme="majorHAnsi"/>
+                <w:sz w:val="24"/>
+                <w:szCs w:val="24"/>
+              </w:rPr>
+              <w:t>validateBloodBag</w:t>
+            </w:r>
+            <w:proofErr w:type="spellEnd"/>
+          </w:p>
+          <w:p>
+            <w:pPr>
+              <w:pStyle w:val="ListParagraph"/>
+              <w:numPr>
+                <w:ilvl w:val="1"/>
+                <w:numId w:val="14"/>
+              </w:numPr>
+              <w:spacing w:line="240" w:lineRule="auto"/>
+              <w:rPr>
+                <w:rFonts w:asciiTheme="majorHAnsi" w:hAnsiTheme="majorHAnsi" w:cstheme="majorHAnsi"/>
+                <w:b/>
+                <w:bCs/>
+                <w:sz w:val="24"/>
+                <w:szCs w:val="24"/>
+              </w:rPr>
+            </w:pPr>
+            <w:proofErr w:type="spellStart"/>
+            <w:r>
+              <w:rPr>
+                <w:rFonts w:asciiTheme="majorHAnsi" w:hAnsiTheme="majorHAnsi" w:cstheme="majorHAnsi"/>
+                <w:b/>
+                <w:bCs/>
+                <w:sz w:val="24"/>
+                <w:szCs w:val="24"/>
+              </w:rPr>
+              <w:t>LabUsers</w:t>
+            </w:r>
+            <w:proofErr w:type="spellEnd"/>
+          </w:p>
+          <w:p>
+            <w:pPr>
+              <w:pStyle w:val="ListParagraph"/>
+              <w:numPr>
+                <w:ilvl w:val="2"/>
+                <w:numId w:val="14"/>
+              </w:numPr>
+              <w:rPr>
+                <w:rFonts w:asciiTheme="majorHAnsi" w:hAnsiTheme="majorHAnsi" w:cstheme="majorHAnsi"/>
+                <w:sz w:val="24"/>
+                <w:szCs w:val="24"/>
+              </w:rPr>
+            </w:pPr>
+            <w:proofErr w:type="spellStart"/>
+            <w:r>
+              <w:rPr>
+                <w:rFonts w:asciiTheme="majorHAnsi" w:hAnsiTheme="majorHAnsi" w:cstheme="majorHAnsi"/>
+                <w:sz w:val="24"/>
+                <w:szCs w:val="24"/>
+              </w:rPr>
+              <w:t>editSuperAdminAcc</w:t>
+            </w:r>
+            <w:proofErr w:type="spellEnd"/>
+          </w:p>
+          <w:p>
+            <w:pPr>
+              <w:pStyle w:val="ListParagraph"/>
+              <w:numPr>
+                <w:ilvl w:val="2"/>
+                <w:numId w:val="14"/>
+              </w:numPr>
+              <w:rPr>
+                <w:rFonts w:asciiTheme="majorHAnsi" w:hAnsiTheme="majorHAnsi" w:cstheme="majorHAnsi"/>
+                <w:sz w:val="24"/>
+                <w:szCs w:val="24"/>
+              </w:rPr>
+            </w:pPr>
+            <w:proofErr w:type="spellStart"/>
+            <w:r>
+              <w:rPr>
+                <w:rFonts w:asciiTheme="majorHAnsi" w:hAnsiTheme="majorHAnsi" w:cstheme="majorHAnsi"/>
+                <w:sz w:val="24"/>
+                <w:szCs w:val="24"/>
+              </w:rPr>
+              <w:t>editLabManagerAcc</w:t>
+            </w:r>
+            <w:proofErr w:type="spellEnd"/>
+          </w:p>
+          <w:p>
+            <w:pPr>
+              <w:pStyle w:val="ListParagraph"/>
+              <w:numPr>
+                <w:ilvl w:val="2"/>
+                <w:numId w:val="14"/>
+              </w:numPr>
+              <w:rPr>
+                <w:rFonts w:asciiTheme="majorHAnsi" w:hAnsiTheme="majorHAnsi" w:cstheme="majorHAnsi"/>
+                <w:b/>
+                <w:bCs/>
+                <w:sz w:val="24"/>
+                <w:szCs w:val="24"/>
+              </w:rPr>
+            </w:pPr>
+            <w:proofErr w:type="spellStart"/>
+            <w:r>
+              <w:rPr>
+                <w:rFonts w:asciiTheme="majorHAnsi" w:hAnsiTheme="majorHAnsi" w:cstheme="majorHAnsi"/>
+                <w:sz w:val="24"/>
+                <w:szCs w:val="24"/>
+              </w:rPr>
+              <w:t>editLabAdminAcc</w:t>
+            </w:r>
+            <w:proofErr w:type="spellEnd"/>
           </w:p>
         </w:tc>
       </w:tr>
@@ -5135,7 +5661,7 @@
       <w:pPr>
         <w:pStyle w:val="Heading1"/>
       </w:pPr>
-      <w:bookmarkStart w:id="7" w:name="_Toc118119035"/>
+      <w:bookmarkStart w:id="6" w:name="_Toc118119035"/>
       <w:r>
         <w:t xml:space="preserve">Solution </w:t>
       </w:r>
@@ -5145,21 +5671,21 @@
       <w:r>
         <w:t>y</w:t>
       </w:r>
-      <w:bookmarkEnd w:id="7"/>
+      <w:bookmarkEnd w:id="6"/>
     </w:p>
     <w:p>
       <w:pPr>
         <w:pStyle w:val="Heading2"/>
         <w:ind w:firstLine="720"/>
       </w:pPr>
-      <w:bookmarkStart w:id="8" w:name="_Toc118119036"/>
+      <w:bookmarkStart w:id="7" w:name="_Toc118119036"/>
       <w:r>
         <w:t>Project Components</w:t>
       </w:r>
       <w:r>
         <w:t xml:space="preserve"> &amp; Cloud service model</w:t>
       </w:r>
-      <w:bookmarkEnd w:id="8"/>
+      <w:bookmarkEnd w:id="7"/>
     </w:p>
     <w:p>
       <w:pPr>
@@ -5328,11 +5854,7 @@
         <w:t>eact web application</w:t>
       </w:r>
       <w:r>
-        <w:t xml:space="preserve"> acting as a GUI for our system's </w:t>
-      </w:r>
-      <w:r>
-        <w:lastRenderedPageBreak/>
-        <w:t xml:space="preserve">end-users (sysSuperAdmin </w:t>
+        <w:t xml:space="preserve"> acting as a GUI for our system's end-users (sysSuperAdmin </w:t>
       </w:r>
       <w:r>
         <w:t>–</w:t>
@@ -5651,11 +6173,11 @@
       <w:r>
         <w:tab/>
       </w:r>
-      <w:bookmarkStart w:id="9" w:name="_Toc118119037"/>
+      <w:bookmarkStart w:id="8" w:name="_Toc118119037"/>
       <w:r>
         <w:t>Cloud Deployment Model:</w:t>
       </w:r>
-      <w:bookmarkEnd w:id="9"/>
+      <w:bookmarkEnd w:id="8"/>
     </w:p>
     <w:p>
       <w:pPr>
@@ -5712,9 +6234,8 @@
         <w:pStyle w:val="Heading2"/>
         <w:ind w:left="720"/>
       </w:pPr>
-      <w:bookmarkStart w:id="10" w:name="_Toc118119038"/>
-      <w:r>
-        <w:lastRenderedPageBreak/>
+      <w:bookmarkStart w:id="9" w:name="_Toc118119038"/>
+      <w:r>
         <w:t>C</w:t>
       </w:r>
       <w:r>
@@ -5774,7 +6295,7 @@
           </wp:anchor>
         </w:drawing>
       </w:r>
-      <w:bookmarkEnd w:id="10"/>
+      <w:bookmarkEnd w:id="9"/>
     </w:p>
     <w:p>
       <w:pPr>
@@ -5786,11 +6307,11 @@
         <w:pStyle w:val="Heading3"/>
         <w:ind w:left="720"/>
       </w:pPr>
-      <w:bookmarkStart w:id="11" w:name="_Toc118119039"/>
+      <w:bookmarkStart w:id="10" w:name="_Toc118119039"/>
       <w:r>
         <w:t>Tenants</w:t>
       </w:r>
-      <w:bookmarkEnd w:id="11"/>
+      <w:bookmarkEnd w:id="10"/>
     </w:p>
     <w:p>
       <w:pPr>
@@ -5857,11 +6378,11 @@
         <w:pStyle w:val="Heading3"/>
         <w:ind w:left="720"/>
       </w:pPr>
-      <w:bookmarkStart w:id="12" w:name="_Toc118119040"/>
+      <w:bookmarkStart w:id="11" w:name="_Toc118119040"/>
       <w:r>
         <w:t>Application layer:</w:t>
       </w:r>
-      <w:bookmarkEnd w:id="12"/>
+      <w:bookmarkEnd w:id="11"/>
       <w:r>
         <w:t xml:space="preserve">  </w:t>
       </w:r>
@@ -5975,11 +6496,11 @@
         <w:pStyle w:val="Heading3"/>
         <w:ind w:left="720"/>
       </w:pPr>
-      <w:bookmarkStart w:id="13" w:name="_Toc118119041"/>
+      <w:bookmarkStart w:id="12" w:name="_Toc118119041"/>
       <w:r>
         <w:t>App data layer:</w:t>
       </w:r>
-      <w:bookmarkEnd w:id="13"/>
+      <w:bookmarkEnd w:id="12"/>
       <w:r>
         <w:t xml:space="preserve">  </w:t>
       </w:r>
@@ -6093,11 +6614,11 @@
         <w:pStyle w:val="Heading3"/>
         <w:ind w:left="720"/>
       </w:pPr>
-      <w:bookmarkStart w:id="14" w:name="_Toc118119042"/>
+      <w:bookmarkStart w:id="13" w:name="_Toc118119042"/>
       <w:r>
         <w:t>Operating system layer:</w:t>
       </w:r>
-      <w:bookmarkEnd w:id="14"/>
+      <w:bookmarkEnd w:id="13"/>
       <w:r>
         <w:t xml:space="preserve">  </w:t>
       </w:r>
@@ -6211,12 +6732,12 @@
         <w:pStyle w:val="Heading3"/>
         <w:ind w:left="720"/>
       </w:pPr>
-      <w:bookmarkStart w:id="15" w:name="_Toc118119043"/>
+      <w:bookmarkStart w:id="14" w:name="_Toc118119043"/>
       <w:r>
         <w:lastRenderedPageBreak/>
         <w:t>Hardware layer</w:t>
       </w:r>
-      <w:bookmarkEnd w:id="15"/>
+      <w:bookmarkEnd w:id="14"/>
       <w:r>
         <w:t xml:space="preserve">  </w:t>
       </w:r>
@@ -6342,14 +6863,14 @@
           <w:bCs/>
         </w:rPr>
       </w:pPr>
-      <w:bookmarkStart w:id="16" w:name="_Toc118119044"/>
+      <w:bookmarkStart w:id="15" w:name="_Toc118119044"/>
       <w:r>
         <w:rPr>
           <w:rStyle w:val="Heading1Char"/>
         </w:rPr>
         <w:t>Tools and Technologies</w:t>
       </w:r>
-      <w:bookmarkEnd w:id="16"/>
+      <w:bookmarkEnd w:id="15"/>
     </w:p>
     <w:p>
       <w:pPr>
@@ -6459,7 +6980,7 @@
 </file>
 
 <file path=word/endnotes.xml><?xml version="1.0" encoding="utf-8"?>
-<w:endnotes xmlns:wpc="http://schemas.microsoft.com/office/word/2010/wordprocessingCanvas" xmlns:cx="http://schemas.microsoft.com/office/drawing/2014/chartex" xmlns:cx1="http://schemas.microsoft.com/office/drawing/2015/9/8/chartex" xmlns:cx2="http://schemas.microsoft.com/office/drawing/2015/10/21/chartex" xmlns:cx3="http://schemas.microsoft.com/office/drawing/2016/5/9/chartex" xmlns:cx4="http://schemas.microsoft.com/office/drawing/2016/5/10/chartex" xmlns:cx5="http://schemas.microsoft.com/office/drawing/2016/5/11/chartex" xmlns:cx6="http://schemas.microsoft.com/office/drawing/2016/5/12/chartex" xmlns:cx7="http://schemas.microsoft.com/office/drawing/2016/5/13/chartex" xmlns:cx8="http://schemas.microsoft.com/office/drawing/2016/5/14/chartex" xmlns:mc="http://schemas.openxmlformats.org/markup-compatibility/2006" xmlns:aink="http://schemas.microsoft.com/office/drawing/2016/ink" xmlns:am3d="http://schemas.microsoft.com/office/drawing/2017/model3d" xmlns:o="urn:schemas-microsoft-com:office:office" xmlns:r="http://schemas.openxmlformats.org/officeDocument/2006/relationships" xmlns:m="http://schemas.openxmlformats.org/officeDocument/2006/math" xmlns:v="urn:schemas-microsoft-com:vml" xmlns:wp14="http://schemas.microsoft.com/office/word/2010/wordprocessingDrawing" xmlns:wp="http://schemas.openxmlformats.org/drawingml/2006/wordprocessingDrawing" xmlns:w10="urn:schemas-microsoft-com:office:word" xmlns:w="http://schemas.openxmlformats.org/wordprocessingml/2006/main" xmlns:w14="http://schemas.microsoft.com/office/word/2010/wordml" xmlns:w15="http://schemas.microsoft.com/office/word/2012/wordml" xmlns:w16cid="http://schemas.microsoft.com/office/word/2016/wordml/cid" xmlns:w16se="http://schemas.microsoft.com/office/word/2015/wordml/symex" xmlns:wpg="http://schemas.microsoft.com/office/word/2010/wordprocessingGroup" xmlns:wpi="http://schemas.microsoft.com/office/word/2010/wordprocessingInk" xmlns:wne="http://schemas.microsoft.com/office/word/2006/wordml" xmlns:wps="http://schemas.microsoft.com/office/word/2010/wordprocessingShape" mc:Ignorable="w14 w15 w16se w16cid wp14">
+<w:endnotes xmlns:wpc="http://schemas.microsoft.com/office/word/2010/wordprocessingCanvas" xmlns:cx="http://schemas.microsoft.com/office/drawing/2014/chartex" xmlns:cx1="http://schemas.microsoft.com/office/drawing/2015/9/8/chartex" xmlns:cx2="http://schemas.microsoft.com/office/drawing/2015/10/21/chartex" xmlns:cx3="http://schemas.microsoft.com/office/drawing/2016/5/9/chartex" xmlns:cx4="http://schemas.microsoft.com/office/drawing/2016/5/10/chartex" xmlns:cx5="http://schemas.microsoft.com/office/drawing/2016/5/11/chartex" xmlns:cx6="http://schemas.microsoft.com/office/drawing/2016/5/12/chartex" xmlns:cx7="http://schemas.microsoft.com/office/drawing/2016/5/13/chartex" xmlns:cx8="http://schemas.microsoft.com/office/drawing/2016/5/14/chartex" xmlns:mc="http://schemas.openxmlformats.org/markup-compatibility/2006" xmlns:aink="http://schemas.microsoft.com/office/drawing/2016/ink" xmlns:am3d="http://schemas.microsoft.com/office/drawing/2017/model3d" xmlns:o="urn:schemas-microsoft-com:office:office" xmlns:oel="http://schemas.microsoft.com/office/2019/extlst" xmlns:r="http://schemas.openxmlformats.org/officeDocument/2006/relationships" xmlns:m="http://schemas.openxmlformats.org/officeDocument/2006/math" xmlns:v="urn:schemas-microsoft-com:vml" xmlns:wp14="http://schemas.microsoft.com/office/word/2010/wordprocessingDrawing" xmlns:wp="http://schemas.openxmlformats.org/drawingml/2006/wordprocessingDrawing" xmlns:w10="urn:schemas-microsoft-com:office:word" xmlns:w="http://schemas.openxmlformats.org/wordprocessingml/2006/main" xmlns:w14="http://schemas.microsoft.com/office/word/2010/wordml" xmlns:w15="http://schemas.microsoft.com/office/word/2012/wordml" xmlns:w16cex="http://schemas.microsoft.com/office/word/2018/wordml/cex" xmlns:w16cid="http://schemas.microsoft.com/office/word/2016/wordml/cid" xmlns:w16="http://schemas.microsoft.com/office/word/2018/wordml" xmlns:w16sdtdh="http://schemas.microsoft.com/office/word/2020/wordml/sdtdatahash" xmlns:w16se="http://schemas.microsoft.com/office/word/2015/wordml/symex" xmlns:wpg="http://schemas.microsoft.com/office/word/2010/wordprocessingGroup" xmlns:wpi="http://schemas.microsoft.com/office/word/2010/wordprocessingInk" xmlns:wne="http://schemas.microsoft.com/office/word/2006/wordml" xmlns:wps="http://schemas.microsoft.com/office/word/2010/wordprocessingShape" mc:Ignorable="w14 w15 w16se w16cid w16 w16cex w16sdtdh wp14">
   <w:endnote w:type="separator" w:id="-1">
     <w:p>
       <w:pPr>
@@ -6484,7 +7005,7 @@
 </file>
 
 <file path=word/footnotes.xml><?xml version="1.0" encoding="utf-8"?>
-<w:footnotes xmlns:wpc="http://schemas.microsoft.com/office/word/2010/wordprocessingCanvas" xmlns:cx="http://schemas.microsoft.com/office/drawing/2014/chartex" xmlns:cx1="http://schemas.microsoft.com/office/drawing/2015/9/8/chartex" xmlns:cx2="http://schemas.microsoft.com/office/drawing/2015/10/21/chartex" xmlns:cx3="http://schemas.microsoft.com/office/drawing/2016/5/9/chartex" xmlns:cx4="http://schemas.microsoft.com/office/drawing/2016/5/10/chartex" xmlns:cx5="http://schemas.microsoft.com/office/drawing/2016/5/11/chartex" xmlns:cx6="http://schemas.microsoft.com/office/drawing/2016/5/12/chartex" xmlns:cx7="http://schemas.microsoft.com/office/drawing/2016/5/13/chartex" xmlns:cx8="http://schemas.microsoft.com/office/drawing/2016/5/14/chartex" xmlns:mc="http://schemas.openxmlformats.org/markup-compatibility/2006" xmlns:aink="http://schemas.microsoft.com/office/drawing/2016/ink" xmlns:am3d="http://schemas.microsoft.com/office/drawing/2017/model3d" xmlns:o="urn:schemas-microsoft-com:office:office" xmlns:r="http://schemas.openxmlformats.org/officeDocument/2006/relationships" xmlns:m="http://schemas.openxmlformats.org/officeDocument/2006/math" xmlns:v="urn:schemas-microsoft-com:vml" xmlns:wp14="http://schemas.microsoft.com/office/word/2010/wordprocessingDrawing" xmlns:wp="http://schemas.openxmlformats.org/drawingml/2006/wordprocessingDrawing" xmlns:w10="urn:schemas-microsoft-com:office:word" xmlns:w="http://schemas.openxmlformats.org/wordprocessingml/2006/main" xmlns:w14="http://schemas.microsoft.com/office/word/2010/wordml" xmlns:w15="http://schemas.microsoft.com/office/word/2012/wordml" xmlns:w16cid="http://schemas.microsoft.com/office/word/2016/wordml/cid" xmlns:w16se="http://schemas.microsoft.com/office/word/2015/wordml/symex" xmlns:wpg="http://schemas.microsoft.com/office/word/2010/wordprocessingGroup" xmlns:wpi="http://schemas.microsoft.com/office/word/2010/wordprocessingInk" xmlns:wne="http://schemas.microsoft.com/office/word/2006/wordml" xmlns:wps="http://schemas.microsoft.com/office/word/2010/wordprocessingShape" mc:Ignorable="w14 w15 w16se w16cid wp14">
+<w:footnotes xmlns:wpc="http://schemas.microsoft.com/office/word/2010/wordprocessingCanvas" xmlns:cx="http://schemas.microsoft.com/office/drawing/2014/chartex" xmlns:cx1="http://schemas.microsoft.com/office/drawing/2015/9/8/chartex" xmlns:cx2="http://schemas.microsoft.com/office/drawing/2015/10/21/chartex" xmlns:cx3="http://schemas.microsoft.com/office/drawing/2016/5/9/chartex" xmlns:cx4="http://schemas.microsoft.com/office/drawing/2016/5/10/chartex" xmlns:cx5="http://schemas.microsoft.com/office/drawing/2016/5/11/chartex" xmlns:cx6="http://schemas.microsoft.com/office/drawing/2016/5/12/chartex" xmlns:cx7="http://schemas.microsoft.com/office/drawing/2016/5/13/chartex" xmlns:cx8="http://schemas.microsoft.com/office/drawing/2016/5/14/chartex" xmlns:mc="http://schemas.openxmlformats.org/markup-compatibility/2006" xmlns:aink="http://schemas.microsoft.com/office/drawing/2016/ink" xmlns:am3d="http://schemas.microsoft.com/office/drawing/2017/model3d" xmlns:o="urn:schemas-microsoft-com:office:office" xmlns:oel="http://schemas.microsoft.com/office/2019/extlst" xmlns:r="http://schemas.openxmlformats.org/officeDocument/2006/relationships" xmlns:m="http://schemas.openxmlformats.org/officeDocument/2006/math" xmlns:v="urn:schemas-microsoft-com:vml" xmlns:wp14="http://schemas.microsoft.com/office/word/2010/wordprocessingDrawing" xmlns:wp="http://schemas.openxmlformats.org/drawingml/2006/wordprocessingDrawing" xmlns:w10="urn:schemas-microsoft-com:office:word" xmlns:w="http://schemas.openxmlformats.org/wordprocessingml/2006/main" xmlns:w14="http://schemas.microsoft.com/office/word/2010/wordml" xmlns:w15="http://schemas.microsoft.com/office/word/2012/wordml" xmlns:w16cex="http://schemas.microsoft.com/office/word/2018/wordml/cex" xmlns:w16cid="http://schemas.microsoft.com/office/word/2016/wordml/cid" xmlns:w16="http://schemas.microsoft.com/office/word/2018/wordml" xmlns:w16sdtdh="http://schemas.microsoft.com/office/word/2020/wordml/sdtdatahash" xmlns:w16se="http://schemas.microsoft.com/office/word/2015/wordml/symex" xmlns:wpg="http://schemas.microsoft.com/office/word/2010/wordprocessingGroup" xmlns:wpi="http://schemas.microsoft.com/office/word/2010/wordprocessingInk" xmlns:wne="http://schemas.microsoft.com/office/word/2006/wordml" xmlns:wps="http://schemas.microsoft.com/office/word/2010/wordprocessingShape" mc:Ignorable="w14 w15 w16se w16cid w16 w16cex w16sdtdh wp14">
   <w:footnote w:type="separator" w:id="-1">
     <w:p>
       <w:pPr>
@@ -6509,7 +7030,7 @@
 </file>
 
 <file path=word/header1.xml><?xml version="1.0" encoding="utf-8"?>
-<w:hdr xmlns:wpc="http://schemas.microsoft.com/office/word/2010/wordprocessingCanvas" xmlns:cx="http://schemas.microsoft.com/office/drawing/2014/chartex" xmlns:cx1="http://schemas.microsoft.com/office/drawing/2015/9/8/chartex" xmlns:cx2="http://schemas.microsoft.com/office/drawing/2015/10/21/chartex" xmlns:cx3="http://schemas.microsoft.com/office/drawing/2016/5/9/chartex" xmlns:cx4="http://schemas.microsoft.com/office/drawing/2016/5/10/chartex" xmlns:cx5="http://schemas.microsoft.com/office/drawing/2016/5/11/chartex" xmlns:cx6="http://schemas.microsoft.com/office/drawing/2016/5/12/chartex" xmlns:cx7="http://schemas.microsoft.com/office/drawing/2016/5/13/chartex" xmlns:cx8="http://schemas.microsoft.com/office/drawing/2016/5/14/chartex" xmlns:mc="http://schemas.openxmlformats.org/markup-compatibility/2006" xmlns:aink="http://schemas.microsoft.com/office/drawing/2016/ink" xmlns:am3d="http://schemas.microsoft.com/office/drawing/2017/model3d" xmlns:o="urn:schemas-microsoft-com:office:office" xmlns:r="http://schemas.openxmlformats.org/officeDocument/2006/relationships" xmlns:m="http://schemas.openxmlformats.org/officeDocument/2006/math" xmlns:v="urn:schemas-microsoft-com:vml" xmlns:wp14="http://schemas.microsoft.com/office/word/2010/wordprocessingDrawing" xmlns:wp="http://schemas.openxmlformats.org/drawingml/2006/wordprocessingDrawing" xmlns:w10="urn:schemas-microsoft-com:office:word" xmlns:w="http://schemas.openxmlformats.org/wordprocessingml/2006/main" xmlns:w14="http://schemas.microsoft.com/office/word/2010/wordml" xmlns:w15="http://schemas.microsoft.com/office/word/2012/wordml" xmlns:w16cid="http://schemas.microsoft.com/office/word/2016/wordml/cid" xmlns:w16se="http://schemas.microsoft.com/office/word/2015/wordml/symex" xmlns:wpg="http://schemas.microsoft.com/office/word/2010/wordprocessingGroup" xmlns:wpi="http://schemas.microsoft.com/office/word/2010/wordprocessingInk" xmlns:wne="http://schemas.microsoft.com/office/word/2006/wordml" xmlns:wps="http://schemas.microsoft.com/office/word/2010/wordprocessingShape" mc:Ignorable="w14 w15 w16se w16cid wp14">
+<w:hdr xmlns:wpc="http://schemas.microsoft.com/office/word/2010/wordprocessingCanvas" xmlns:cx="http://schemas.microsoft.com/office/drawing/2014/chartex" xmlns:cx1="http://schemas.microsoft.com/office/drawing/2015/9/8/chartex" xmlns:cx2="http://schemas.microsoft.com/office/drawing/2015/10/21/chartex" xmlns:cx3="http://schemas.microsoft.com/office/drawing/2016/5/9/chartex" xmlns:cx4="http://schemas.microsoft.com/office/drawing/2016/5/10/chartex" xmlns:cx5="http://schemas.microsoft.com/office/drawing/2016/5/11/chartex" xmlns:cx6="http://schemas.microsoft.com/office/drawing/2016/5/12/chartex" xmlns:cx7="http://schemas.microsoft.com/office/drawing/2016/5/13/chartex" xmlns:cx8="http://schemas.microsoft.com/office/drawing/2016/5/14/chartex" xmlns:mc="http://schemas.openxmlformats.org/markup-compatibility/2006" xmlns:aink="http://schemas.microsoft.com/office/drawing/2016/ink" xmlns:am3d="http://schemas.microsoft.com/office/drawing/2017/model3d" xmlns:o="urn:schemas-microsoft-com:office:office" xmlns:oel="http://schemas.microsoft.com/office/2019/extlst" xmlns:r="http://schemas.openxmlformats.org/officeDocument/2006/relationships" xmlns:m="http://schemas.openxmlformats.org/officeDocument/2006/math" xmlns:v="urn:schemas-microsoft-com:vml" xmlns:wp14="http://schemas.microsoft.com/office/word/2010/wordprocessingDrawing" xmlns:wp="http://schemas.openxmlformats.org/drawingml/2006/wordprocessingDrawing" xmlns:w10="urn:schemas-microsoft-com:office:word" xmlns:w="http://schemas.openxmlformats.org/wordprocessingml/2006/main" xmlns:w14="http://schemas.microsoft.com/office/word/2010/wordml" xmlns:w15="http://schemas.microsoft.com/office/word/2012/wordml" xmlns:w16cex="http://schemas.microsoft.com/office/word/2018/wordml/cex" xmlns:w16cid="http://schemas.microsoft.com/office/word/2016/wordml/cid" xmlns:w16="http://schemas.microsoft.com/office/word/2018/wordml" xmlns:w16sdtdh="http://schemas.microsoft.com/office/word/2020/wordml/sdtdatahash" xmlns:w16se="http://schemas.microsoft.com/office/word/2015/wordml/symex" xmlns:wpg="http://schemas.microsoft.com/office/word/2010/wordprocessingGroup" xmlns:wpi="http://schemas.microsoft.com/office/word/2010/wordprocessingInk" xmlns:wne="http://schemas.microsoft.com/office/word/2006/wordml" xmlns:wps="http://schemas.microsoft.com/office/word/2010/wordprocessingShape" mc:Ignorable="w14 w15 w16se w16cid w16 w16cex w16sdtdh wp14">
   <w:p>
     <w:pPr>
       <w:pStyle w:val="Header"/>
@@ -6873,7 +7394,7 @@
         </mc:Choice>
         <mc:Fallback>
           <w:pict>
-            <v:group w14:anchorId="58B2F354" id="Group 158" o:spid="_x0000_s1026" style="position:absolute;margin-left:0;margin-top:0;width:133.9pt;height:80.65pt;z-index:251659264;mso-top-percent:23;mso-position-horizontal:left;mso-position-horizontal-relative:page;mso-position-vertical-relative:page;mso-top-percent:23;mso-width-relative:margin;mso-height-relative:margin" coordsize="17007,10241" o:gfxdata="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">
+            <v:group w14:anchorId="58B2F354" id="Group 158" o:spid="_x0000_s1026" style="position:absolute;margin-left:0;margin-top:0;width:133.9pt;height:80.65pt;z-index:251659264;mso-top-percent:23;mso-position-horizontal:left;mso-position-horizontal-relative:page;mso-position-vertical-relative:page;mso-top-percent:23;mso-width-relative:margin;mso-height-relative:margin" coordsize="17007,10241" o:gfxdata="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">
               <v:group id="Group 159" o:spid="_x0000_s1027" style="position:absolute;width:17007;height:10241" coordsize="17007,10241" o:gfxdata="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">
                 <v:rect id="Rectangle 160" o:spid="_x0000_s1028" style="position:absolute;width:17007;height:10241;visibility:visible;mso-wrap-style:square;v-text-anchor:middle" o:gfxdata="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" fillcolor="white [3212]" stroked="f" strokeweight="1pt">
                   <v:fill opacity="0"/>
@@ -6964,7 +7485,7 @@
 </file>
 
 <file path=word/numbering.xml><?xml version="1.0" encoding="utf-8"?>
-<w:numbering xmlns:wpc="http://schemas.microsoft.com/office/word/2010/wordprocessingCanvas" xmlns:cx="http://schemas.microsoft.com/office/drawing/2014/chartex" xmlns:cx1="http://schemas.microsoft.com/office/drawing/2015/9/8/chartex" xmlns:cx2="http://schemas.microsoft.com/office/drawing/2015/10/21/chartex" xmlns:cx3="http://schemas.microsoft.com/office/drawing/2016/5/9/chartex" xmlns:cx4="http://schemas.microsoft.com/office/drawing/2016/5/10/chartex" xmlns:cx5="http://schemas.microsoft.com/office/drawing/2016/5/11/chartex" xmlns:cx6="http://schemas.microsoft.com/office/drawing/2016/5/12/chartex" xmlns:cx7="http://schemas.microsoft.com/office/drawing/2016/5/13/chartex" xmlns:cx8="http://schemas.microsoft.com/office/drawing/2016/5/14/chartex" xmlns:mc="http://schemas.openxmlformats.org/markup-compatibility/2006" xmlns:aink="http://schemas.microsoft.com/office/drawing/2016/ink" xmlns:am3d="http://schemas.microsoft.com/office/drawing/2017/model3d" xmlns:o="urn:schemas-microsoft-com:office:office" xmlns:r="http://schemas.openxmlformats.org/officeDocument/2006/relationships" xmlns:m="http://schemas.openxmlformats.org/officeDocument/2006/math" xmlns:v="urn:schemas-microsoft-com:vml" xmlns:wp14="http://schemas.microsoft.com/office/word/2010/wordprocessingDrawing" xmlns:wp="http://schemas.openxmlformats.org/drawingml/2006/wordprocessingDrawing" xmlns:w10="urn:schemas-microsoft-com:office:word" xmlns:w="http://schemas.openxmlformats.org/wordprocessingml/2006/main" xmlns:w14="http://schemas.microsoft.com/office/word/2010/wordml" xmlns:w15="http://schemas.microsoft.com/office/word/2012/wordml" xmlns:w16cid="http://schemas.microsoft.com/office/word/2016/wordml/cid" xmlns:w16se="http://schemas.microsoft.com/office/word/2015/wordml/symex" xmlns:wpg="http://schemas.microsoft.com/office/word/2010/wordprocessingGroup" xmlns:wpi="http://schemas.microsoft.com/office/word/2010/wordprocessingInk" xmlns:wne="http://schemas.microsoft.com/office/word/2006/wordml" xmlns:wps="http://schemas.microsoft.com/office/word/2010/wordprocessingShape" mc:Ignorable="w14 w15 w16se w16cid wp14">
+<w:numbering xmlns:wpc="http://schemas.microsoft.com/office/word/2010/wordprocessingCanvas" xmlns:cx="http://schemas.microsoft.com/office/drawing/2014/chartex" xmlns:cx1="http://schemas.microsoft.com/office/drawing/2015/9/8/chartex" xmlns:cx2="http://schemas.microsoft.com/office/drawing/2015/10/21/chartex" xmlns:cx3="http://schemas.microsoft.com/office/drawing/2016/5/9/chartex" xmlns:cx4="http://schemas.microsoft.com/office/drawing/2016/5/10/chartex" xmlns:cx5="http://schemas.microsoft.com/office/drawing/2016/5/11/chartex" xmlns:cx6="http://schemas.microsoft.com/office/drawing/2016/5/12/chartex" xmlns:cx7="http://schemas.microsoft.com/office/drawing/2016/5/13/chartex" xmlns:cx8="http://schemas.microsoft.com/office/drawing/2016/5/14/chartex" xmlns:mc="http://schemas.openxmlformats.org/markup-compatibility/2006" xmlns:aink="http://schemas.microsoft.com/office/drawing/2016/ink" xmlns:am3d="http://schemas.microsoft.com/office/drawing/2017/model3d" xmlns:o="urn:schemas-microsoft-com:office:office" xmlns:oel="http://schemas.microsoft.com/office/2019/extlst" xmlns:r="http://schemas.openxmlformats.org/officeDocument/2006/relationships" xmlns:m="http://schemas.openxmlformats.org/officeDocument/2006/math" xmlns:v="urn:schemas-microsoft-com:vml" xmlns:wp14="http://schemas.microsoft.com/office/word/2010/wordprocessingDrawing" xmlns:wp="http://schemas.openxmlformats.org/drawingml/2006/wordprocessingDrawing" xmlns:w10="urn:schemas-microsoft-com:office:word" xmlns:w="http://schemas.openxmlformats.org/wordprocessingml/2006/main" xmlns:w14="http://schemas.microsoft.com/office/word/2010/wordml" xmlns:w15="http://schemas.microsoft.com/office/word/2012/wordml" xmlns:w16cex="http://schemas.microsoft.com/office/word/2018/wordml/cex" xmlns:w16cid="http://schemas.microsoft.com/office/word/2016/wordml/cid" xmlns:w16="http://schemas.microsoft.com/office/word/2018/wordml" xmlns:w16sdtdh="http://schemas.microsoft.com/office/word/2020/wordml/sdtdatahash" xmlns:w16se="http://schemas.microsoft.com/office/word/2015/wordml/symex" xmlns:wpg="http://schemas.microsoft.com/office/word/2010/wordprocessingGroup" xmlns:wpi="http://schemas.microsoft.com/office/word/2010/wordprocessingInk" xmlns:wne="http://schemas.microsoft.com/office/word/2006/wordml" xmlns:wps="http://schemas.microsoft.com/office/word/2010/wordprocessingShape" mc:Ignorable="w14 w15 w16se w16cid w16 w16cex w16sdtdh wp14">
   <w:abstractNum w:abstractNumId="0" w15:restartNumberingAfterBreak="0">
     <w:nsid w:val="005F7430"/>
     <w:multiLevelType w:val="hybridMultilevel"/>
@@ -7320,7 +7841,7 @@
         <w:rFonts w:ascii="Courier New" w:hAnsi="Courier New" w:cs="Courier New" w:hint="default"/>
       </w:rPr>
     </w:lvl>
-    <w:lvl w:ilvl="1" w:tplc="04090003" w:tentative="1">
+    <w:lvl w:ilvl="1" w:tplc="04090003">
       <w:start w:val="1"/>
       <w:numFmt w:val="bullet"/>
       <w:lvlText w:val="o"/>
@@ -7332,7 +7853,7 @@
         <w:rFonts w:ascii="Courier New" w:hAnsi="Courier New" w:cs="Courier New" w:hint="default"/>
       </w:rPr>
     </w:lvl>
-    <w:lvl w:ilvl="2" w:tplc="04090005" w:tentative="1">
+    <w:lvl w:ilvl="2" w:tplc="04090005">
       <w:start w:val="1"/>
       <w:numFmt w:val="bullet"/>
       <w:lvlText w:val=""/>
@@ -8659,59 +9180,59 @@
       </w:rPr>
     </w:lvl>
   </w:abstractNum>
-  <w:num w:numId="1">
+  <w:num w:numId="1" w16cid:durableId="1574586020">
     <w:abstractNumId w:val="5"/>
   </w:num>
-  <w:num w:numId="2">
+  <w:num w:numId="2" w16cid:durableId="335571595">
     <w:abstractNumId w:val="11"/>
   </w:num>
-  <w:num w:numId="3">
+  <w:num w:numId="3" w16cid:durableId="1356233026">
     <w:abstractNumId w:val="12"/>
   </w:num>
-  <w:num w:numId="4">
+  <w:num w:numId="4" w16cid:durableId="1920938025">
     <w:abstractNumId w:val="5"/>
   </w:num>
-  <w:num w:numId="5">
+  <w:num w:numId="5" w16cid:durableId="958142070">
     <w:abstractNumId w:val="7"/>
   </w:num>
-  <w:num w:numId="6">
+  <w:num w:numId="6" w16cid:durableId="1728718223">
     <w:abstractNumId w:val="4"/>
   </w:num>
-  <w:num w:numId="7">
+  <w:num w:numId="7" w16cid:durableId="1103113096">
     <w:abstractNumId w:val="9"/>
   </w:num>
-  <w:num w:numId="8">
+  <w:num w:numId="8" w16cid:durableId="268661659">
     <w:abstractNumId w:val="13"/>
   </w:num>
-  <w:num w:numId="9">
+  <w:num w:numId="9" w16cid:durableId="1640112332">
     <w:abstractNumId w:val="10"/>
   </w:num>
-  <w:num w:numId="10">
+  <w:num w:numId="10" w16cid:durableId="1994016763">
     <w:abstractNumId w:val="1"/>
   </w:num>
-  <w:num w:numId="11">
+  <w:num w:numId="11" w16cid:durableId="889073877">
     <w:abstractNumId w:val="0"/>
   </w:num>
-  <w:num w:numId="12">
+  <w:num w:numId="12" w16cid:durableId="162356283">
     <w:abstractNumId w:val="6"/>
   </w:num>
-  <w:num w:numId="13">
+  <w:num w:numId="13" w16cid:durableId="1006052378">
     <w:abstractNumId w:val="2"/>
   </w:num>
-  <w:num w:numId="14">
+  <w:num w:numId="14" w16cid:durableId="1344629940">
     <w:abstractNumId w:val="3"/>
   </w:num>
-  <w:num w:numId="15">
+  <w:num w:numId="15" w16cid:durableId="1198084780">
     <w:abstractNumId w:val="14"/>
   </w:num>
-  <w:num w:numId="16">
+  <w:num w:numId="16" w16cid:durableId="1511333744">
     <w:abstractNumId w:val="8"/>
   </w:num>
 </w:numbering>
 </file>
 
 <file path=word/styles.xml><?xml version="1.0" encoding="utf-8"?>
-<w:styles xmlns:mc="http://schemas.openxmlformats.org/markup-compatibility/2006" xmlns:r="http://schemas.openxmlformats.org/officeDocument/2006/relationships" xmlns:w="http://schemas.openxmlformats.org/wordprocessingml/2006/main" xmlns:w14="http://schemas.microsoft.com/office/word/2010/wordml" xmlns:w15="http://schemas.microsoft.com/office/word/2012/wordml" xmlns:w16cid="http://schemas.microsoft.com/office/word/2016/wordml/cid" xmlns:w16se="http://schemas.microsoft.com/office/word/2015/wordml/symex" mc:Ignorable="w14 w15 w16se w16cid">
+<w:styles xmlns:mc="http://schemas.openxmlformats.org/markup-compatibility/2006" xmlns:r="http://schemas.openxmlformats.org/officeDocument/2006/relationships" xmlns:w="http://schemas.openxmlformats.org/wordprocessingml/2006/main" xmlns:w14="http://schemas.microsoft.com/office/word/2010/wordml" xmlns:w15="http://schemas.microsoft.com/office/word/2012/wordml" xmlns:w16cex="http://schemas.microsoft.com/office/word/2018/wordml/cex" xmlns:w16cid="http://schemas.microsoft.com/office/word/2016/wordml/cid" xmlns:w16="http://schemas.microsoft.com/office/word/2018/wordml" xmlns:w16sdtdh="http://schemas.microsoft.com/office/word/2020/wordml/sdtdatahash" xmlns:w16se="http://schemas.microsoft.com/office/word/2015/wordml/symex" mc:Ignorable="w14 w15 w16se w16cid w16 w16cex w16sdtdh">
   <w:docDefaults>
     <w:rPrDefault>
       <w:rPr>
@@ -8727,7 +9248,7 @@
       </w:pPr>
     </w:pPrDefault>
   </w:docDefaults>
-  <w:latentStyles w:defLockedState="0" w:defUIPriority="99" w:defSemiHidden="0" w:defUnhideWhenUsed="0" w:defQFormat="0" w:count="375">
+  <w:latentStyles w:defLockedState="0" w:defUIPriority="99" w:defSemiHidden="0" w:defUnhideWhenUsed="0" w:defQFormat="0" w:count="376">
     <w:lsdException w:name="Normal" w:uiPriority="0" w:qFormat="1"/>
     <w:lsdException w:name="heading 1" w:uiPriority="9" w:qFormat="1"/>
     <w:lsdException w:name="heading 2" w:semiHidden="1" w:uiPriority="9" w:unhideWhenUsed="1" w:qFormat="1"/>
@@ -8833,7 +9354,6 @@
     <w:lsdException w:name="HTML Sample" w:semiHidden="1" w:unhideWhenUsed="1"/>
     <w:lsdException w:name="HTML Typewriter" w:semiHidden="1" w:unhideWhenUsed="1"/>
     <w:lsdException w:name="HTML Variable" w:semiHidden="1" w:unhideWhenUsed="1"/>
-    <w:lsdException w:name="Normal Table" w:semiHidden="1" w:unhideWhenUsed="1"/>
     <w:lsdException w:name="annotation subject" w:semiHidden="1" w:unhideWhenUsed="1"/>
     <w:lsdException w:name="No List" w:semiHidden="1" w:unhideWhenUsed="1"/>
     <w:lsdException w:name="Outline List 1" w:semiHidden="1" w:unhideWhenUsed="1"/>
@@ -8880,10 +9400,8 @@
     <w:lsdException w:name="Table Subtle 2" w:semiHidden="1" w:unhideWhenUsed="1"/>
     <w:lsdException w:name="Table Web 1" w:semiHidden="1" w:unhideWhenUsed="1"/>
     <w:lsdException w:name="Table Web 2" w:semiHidden="1" w:unhideWhenUsed="1"/>
-    <w:lsdException w:name="Table Web 3" w:semiHidden="1" w:unhideWhenUsed="1"/>
     <w:lsdException w:name="Balloon Text" w:semiHidden="1" w:unhideWhenUsed="1"/>
     <w:lsdException w:name="Table Grid" w:uiPriority="39"/>
-    <w:lsdException w:name="Table Theme" w:semiHidden="1" w:unhideWhenUsed="1"/>
     <w:lsdException w:name="Placeholder Text" w:semiHidden="1"/>
     <w:lsdException w:name="No Spacing" w:uiPriority="1" w:qFormat="1"/>
     <w:lsdException w:name="Light Shading" w:uiPriority="60"/>
@@ -9103,11 +9621,12 @@
     <w:lsdException w:name="Smart Hyperlink" w:semiHidden="1" w:unhideWhenUsed="1"/>
     <w:lsdException w:name="Hashtag" w:semiHidden="1" w:unhideWhenUsed="1"/>
     <w:lsdException w:name="Unresolved Mention" w:semiHidden="1" w:unhideWhenUsed="1"/>
+    <w:lsdException w:name="Smart Link" w:semiHidden="1" w:unhideWhenUsed="1"/>
   </w:latentStyles>
   <w:style w:type="paragraph" w:default="1" w:styleId="Normal">
     <w:name w:val="Normal"/>
     <w:qFormat/>
-    <w:rsid w:val="008B674B"/>
+    <w:rsid w:val="00CC42AC"/>
   </w:style>
   <w:style w:type="paragraph" w:styleId="Heading1">
     <w:name w:val="heading 1"/>
@@ -9177,7 +9696,6 @@
   <w:style w:type="character" w:default="1" w:styleId="DefaultParagraphFont">
     <w:name w:val="Default Paragraph Font"/>
     <w:uiPriority w:val="1"/>
-    <w:semiHidden/>
     <w:unhideWhenUsed/>
   </w:style>
   <w:style w:type="table" w:default="1" w:styleId="TableNormal">

</xml_diff>

<commit_message>
edit Ids reference(create edit(lab admin, lab manager, super admin))
</commit_message>
<xml_diff>
--- a/Report/grp15_-_cloudPhase1.docx
+++ b/Report/grp15_-_cloudPhase1.docx
@@ -1,6 +1,6 @@
 
 <file path=word/document.xml><?xml version="1.0" encoding="utf-8"?>
-<w:document xmlns:wpc="http://schemas.microsoft.com/office/word/2010/wordprocessingCanvas" xmlns:cx="http://schemas.microsoft.com/office/drawing/2014/chartex" xmlns:cx1="http://schemas.microsoft.com/office/drawing/2015/9/8/chartex" xmlns:cx2="http://schemas.microsoft.com/office/drawing/2015/10/21/chartex" xmlns:cx3="http://schemas.microsoft.com/office/drawing/2016/5/9/chartex" xmlns:cx4="http://schemas.microsoft.com/office/drawing/2016/5/10/chartex" xmlns:cx5="http://schemas.microsoft.com/office/drawing/2016/5/11/chartex" xmlns:cx6="http://schemas.microsoft.com/office/drawing/2016/5/12/chartex" xmlns:cx7="http://schemas.microsoft.com/office/drawing/2016/5/13/chartex" xmlns:cx8="http://schemas.microsoft.com/office/drawing/2016/5/14/chartex" xmlns:mc="http://schemas.openxmlformats.org/markup-compatibility/2006" xmlns:aink="http://schemas.microsoft.com/office/drawing/2016/ink" xmlns:am3d="http://schemas.microsoft.com/office/drawing/2017/model3d" xmlns:o="urn:schemas-microsoft-com:office:office" xmlns:r="http://schemas.openxmlformats.org/officeDocument/2006/relationships" xmlns:m="http://schemas.openxmlformats.org/officeDocument/2006/math" xmlns:v="urn:schemas-microsoft-com:vml" xmlns:wp14="http://schemas.microsoft.com/office/word/2010/wordprocessingDrawing" xmlns:wp="http://schemas.openxmlformats.org/drawingml/2006/wordprocessingDrawing" xmlns:w10="urn:schemas-microsoft-com:office:word" xmlns:w="http://schemas.openxmlformats.org/wordprocessingml/2006/main" xmlns:w14="http://schemas.microsoft.com/office/word/2010/wordml" xmlns:w15="http://schemas.microsoft.com/office/word/2012/wordml" xmlns:w16cid="http://schemas.microsoft.com/office/word/2016/wordml/cid" xmlns:w16se="http://schemas.microsoft.com/office/word/2015/wordml/symex" xmlns:wpg="http://schemas.microsoft.com/office/word/2010/wordprocessingGroup" xmlns:wpi="http://schemas.microsoft.com/office/word/2010/wordprocessingInk" xmlns:wne="http://schemas.microsoft.com/office/word/2006/wordml" xmlns:wps="http://schemas.microsoft.com/office/word/2010/wordprocessingShape" mc:Ignorable="w14 w15 w16se w16cid wp14">
+<w:document xmlns:wpc="http://schemas.microsoft.com/office/word/2010/wordprocessingCanvas" xmlns:cx="http://schemas.microsoft.com/office/drawing/2014/chartex" xmlns:cx1="http://schemas.microsoft.com/office/drawing/2015/9/8/chartex" xmlns:cx2="http://schemas.microsoft.com/office/drawing/2015/10/21/chartex" xmlns:cx3="http://schemas.microsoft.com/office/drawing/2016/5/9/chartex" xmlns:cx4="http://schemas.microsoft.com/office/drawing/2016/5/10/chartex" xmlns:cx5="http://schemas.microsoft.com/office/drawing/2016/5/11/chartex" xmlns:cx6="http://schemas.microsoft.com/office/drawing/2016/5/12/chartex" xmlns:cx7="http://schemas.microsoft.com/office/drawing/2016/5/13/chartex" xmlns:cx8="http://schemas.microsoft.com/office/drawing/2016/5/14/chartex" xmlns:mc="http://schemas.openxmlformats.org/markup-compatibility/2006" xmlns:aink="http://schemas.microsoft.com/office/drawing/2016/ink" xmlns:am3d="http://schemas.microsoft.com/office/drawing/2017/model3d" xmlns:o="urn:schemas-microsoft-com:office:office" xmlns:oel="http://schemas.microsoft.com/office/2019/extlst" xmlns:r="http://schemas.openxmlformats.org/officeDocument/2006/relationships" xmlns:m="http://schemas.openxmlformats.org/officeDocument/2006/math" xmlns:v="urn:schemas-microsoft-com:vml" xmlns:wp14="http://schemas.microsoft.com/office/word/2010/wordprocessingDrawing" xmlns:wp="http://schemas.openxmlformats.org/drawingml/2006/wordprocessingDrawing" xmlns:w10="urn:schemas-microsoft-com:office:word" xmlns:w="http://schemas.openxmlformats.org/wordprocessingml/2006/main" xmlns:w14="http://schemas.microsoft.com/office/word/2010/wordml" xmlns:w15="http://schemas.microsoft.com/office/word/2012/wordml" xmlns:w16cex="http://schemas.microsoft.com/office/word/2018/wordml/cex" xmlns:w16cid="http://schemas.microsoft.com/office/word/2016/wordml/cid" xmlns:w16="http://schemas.microsoft.com/office/word/2018/wordml" xmlns:w16sdtdh="http://schemas.microsoft.com/office/word/2020/wordml/sdtdatahash" xmlns:w16se="http://schemas.microsoft.com/office/word/2015/wordml/symex" xmlns:wpg="http://schemas.microsoft.com/office/word/2010/wordprocessingGroup" xmlns:wpi="http://schemas.microsoft.com/office/word/2010/wordprocessingInk" xmlns:wne="http://schemas.microsoft.com/office/word/2006/wordml" xmlns:wps="http://schemas.microsoft.com/office/word/2010/wordprocessingShape" mc:Ignorable="w14 w15 w16se w16cid w16 w16cex w16sdtdh wp14">
   <w:body>
     <w:p>
       <w:pPr>
@@ -2824,15 +2824,7 @@
         <w:rPr>
           <w:rFonts w:cstheme="minorHAnsi"/>
         </w:rPr>
-        <w:t>request in</w:t>
-      </w:r>
-      <w:bookmarkStart w:id="3" w:name="_GoBack"/>
-      <w:bookmarkEnd w:id="3"/>
-      <w:r>
-        <w:rPr>
-          <w:rFonts w:cstheme="minorHAnsi"/>
-        </w:rPr>
-        <w:t xml:space="preserve"> case details were entered incorrectly</w:t>
+        <w:t>request in case details were entered incorrectly</w:t>
       </w:r>
       <w:r>
         <w:rPr>
@@ -2950,14 +2942,14 @@
         <w:pStyle w:val="Heading2"/>
         <w:ind w:left="720"/>
       </w:pPr>
-      <w:bookmarkStart w:id="4" w:name="_Toc118119030"/>
+      <w:bookmarkStart w:id="3" w:name="_Toc118119030"/>
       <w:r>
         <w:t>Patients</w:t>
       </w:r>
       <w:r>
         <w:t>:</w:t>
       </w:r>
-      <w:bookmarkEnd w:id="4"/>
+      <w:bookmarkEnd w:id="3"/>
       <w:r>
         <w:t xml:space="preserve"> (patient schema)</w:t>
       </w:r>
@@ -3262,11 +3254,11 @@
         <w:pStyle w:val="Heading2"/>
         <w:ind w:left="720"/>
       </w:pPr>
-      <w:bookmarkStart w:id="5" w:name="_Toc118119033"/>
+      <w:bookmarkStart w:id="4" w:name="_Toc118119033"/>
       <w:r>
         <w:t>Donation</w:t>
       </w:r>
-      <w:bookmarkEnd w:id="5"/>
+      <w:bookmarkEnd w:id="4"/>
     </w:p>
     <w:p>
       <w:pPr>
@@ -4127,12 +4119,12 @@
       <w:pPr>
         <w:pStyle w:val="Heading1"/>
       </w:pPr>
-      <w:bookmarkStart w:id="6" w:name="_Toc118119034"/>
+      <w:bookmarkStart w:id="5" w:name="_Toc118119034"/>
       <w:r>
         <w:lastRenderedPageBreak/>
         <w:t>Work Plan</w:t>
       </w:r>
-      <w:bookmarkEnd w:id="6"/>
+      <w:bookmarkEnd w:id="5"/>
     </w:p>
     <w:p/>
     <w:tbl>
@@ -4483,7 +4475,6 @@
               </w:rPr>
             </w:pPr>
             <w:proofErr w:type="spellStart"/>
-            <w:proofErr w:type="gramStart"/>
             <w:r>
               <w:rPr>
                 <w:rFonts w:asciiTheme="majorHAnsi" w:hAnsiTheme="majorHAnsi" w:cstheme="majorHAnsi"/>
@@ -4501,7 +4492,6 @@
               </w:rPr>
               <w:t>(</w:t>
             </w:r>
-            <w:proofErr w:type="gramEnd"/>
             <w:r>
               <w:rPr>
                 <w:rFonts w:asciiTheme="majorHAnsi" w:hAnsiTheme="majorHAnsi" w:cstheme="majorHAnsi"/>
@@ -5356,29 +5346,6 @@
             <w:pPr>
               <w:pStyle w:val="ListParagraph"/>
               <w:numPr>
-                <w:ilvl w:val="1"/>
-                <w:numId w:val="14"/>
-              </w:numPr>
-              <w:spacing w:line="240" w:lineRule="auto"/>
-              <w:rPr>
-                <w:rFonts w:asciiTheme="majorHAnsi" w:hAnsiTheme="majorHAnsi" w:cstheme="majorHAnsi"/>
-                <w:sz w:val="24"/>
-                <w:szCs w:val="24"/>
-              </w:rPr>
-            </w:pPr>
-            <w:r>
-              <w:rPr>
-                <w:rFonts w:asciiTheme="majorHAnsi" w:hAnsiTheme="majorHAnsi" w:cstheme="majorHAnsi"/>
-                <w:sz w:val="24"/>
-                <w:szCs w:val="24"/>
-              </w:rPr>
-              <w:t>Login</w:t>
-            </w:r>
-          </w:p>
-          <w:p>
-            <w:pPr>
-              <w:pStyle w:val="ListParagraph"/>
-              <w:numPr>
                 <w:ilvl w:val="0"/>
                 <w:numId w:val="14"/>
               </w:numPr>
@@ -5503,7 +5470,6 @@
                 <w:sz w:val="24"/>
                 <w:szCs w:val="24"/>
               </w:rPr>
-              <w:lastRenderedPageBreak/>
               <w:t>Patients</w:t>
             </w:r>
           </w:p>
@@ -5528,6 +5494,7 @@
                 <w:sz w:val="24"/>
                 <w:szCs w:val="24"/>
               </w:rPr>
+              <w:lastRenderedPageBreak/>
               <w:t>validatePostPatient</w:t>
             </w:r>
             <w:proofErr w:type="spellEnd"/>
@@ -5681,7 +5648,7 @@
       <w:pPr>
         <w:pStyle w:val="Heading1"/>
       </w:pPr>
-      <w:bookmarkStart w:id="7" w:name="_Toc118119035"/>
+      <w:bookmarkStart w:id="6" w:name="_Toc118119035"/>
       <w:r>
         <w:t xml:space="preserve">Solution </w:t>
       </w:r>
@@ -5691,21 +5658,21 @@
       <w:r>
         <w:t>y</w:t>
       </w:r>
-      <w:bookmarkEnd w:id="7"/>
+      <w:bookmarkEnd w:id="6"/>
     </w:p>
     <w:p>
       <w:pPr>
         <w:pStyle w:val="Heading2"/>
         <w:ind w:firstLine="720"/>
       </w:pPr>
-      <w:bookmarkStart w:id="8" w:name="_Toc118119036"/>
+      <w:bookmarkStart w:id="7" w:name="_Toc118119036"/>
       <w:r>
         <w:t>Project Components</w:t>
       </w:r>
       <w:r>
         <w:t xml:space="preserve"> &amp; Cloud service model</w:t>
       </w:r>
-      <w:bookmarkEnd w:id="8"/>
+      <w:bookmarkEnd w:id="7"/>
     </w:p>
     <w:p>
       <w:pPr>
@@ -6193,11 +6160,11 @@
       <w:r>
         <w:tab/>
       </w:r>
-      <w:bookmarkStart w:id="9" w:name="_Toc118119037"/>
+      <w:bookmarkStart w:id="8" w:name="_Toc118119037"/>
       <w:r>
         <w:t>Cloud Deployment Model:</w:t>
       </w:r>
-      <w:bookmarkEnd w:id="9"/>
+      <w:bookmarkEnd w:id="8"/>
     </w:p>
     <w:p>
       <w:pPr>
@@ -6254,8 +6221,9 @@
         <w:pStyle w:val="Heading2"/>
         <w:ind w:left="720"/>
       </w:pPr>
-      <w:bookmarkStart w:id="10" w:name="_Toc118119038"/>
-      <w:r>
+      <w:bookmarkStart w:id="9" w:name="_Toc118119038"/>
+      <w:r>
+        <w:lastRenderedPageBreak/>
         <w:t>C</w:t>
       </w:r>
       <w:r>
@@ -6315,7 +6283,7 @@
           </wp:anchor>
         </w:drawing>
       </w:r>
-      <w:bookmarkEnd w:id="10"/>
+      <w:bookmarkEnd w:id="9"/>
     </w:p>
     <w:p>
       <w:pPr>
@@ -6327,11 +6295,11 @@
         <w:pStyle w:val="Heading3"/>
         <w:ind w:left="720"/>
       </w:pPr>
-      <w:bookmarkStart w:id="11" w:name="_Toc118119039"/>
+      <w:bookmarkStart w:id="10" w:name="_Toc118119039"/>
       <w:r>
         <w:t>Tenants</w:t>
       </w:r>
-      <w:bookmarkEnd w:id="11"/>
+      <w:bookmarkEnd w:id="10"/>
     </w:p>
     <w:p>
       <w:pPr>
@@ -6398,11 +6366,11 @@
         <w:pStyle w:val="Heading3"/>
         <w:ind w:left="720"/>
       </w:pPr>
-      <w:bookmarkStart w:id="12" w:name="_Toc118119040"/>
+      <w:bookmarkStart w:id="11" w:name="_Toc118119040"/>
       <w:r>
         <w:t>Application layer:</w:t>
       </w:r>
-      <w:bookmarkEnd w:id="12"/>
+      <w:bookmarkEnd w:id="11"/>
       <w:r>
         <w:t xml:space="preserve">  </w:t>
       </w:r>
@@ -6516,11 +6484,11 @@
         <w:pStyle w:val="Heading3"/>
         <w:ind w:left="720"/>
       </w:pPr>
-      <w:bookmarkStart w:id="13" w:name="_Toc118119041"/>
+      <w:bookmarkStart w:id="12" w:name="_Toc118119041"/>
       <w:r>
         <w:t>App data layer:</w:t>
       </w:r>
-      <w:bookmarkEnd w:id="13"/>
+      <w:bookmarkEnd w:id="12"/>
       <w:r>
         <w:t xml:space="preserve">  </w:t>
       </w:r>
@@ -6634,11 +6602,11 @@
         <w:pStyle w:val="Heading3"/>
         <w:ind w:left="720"/>
       </w:pPr>
-      <w:bookmarkStart w:id="14" w:name="_Toc118119042"/>
+      <w:bookmarkStart w:id="13" w:name="_Toc118119042"/>
       <w:r>
         <w:t>Operating system layer:</w:t>
       </w:r>
-      <w:bookmarkEnd w:id="14"/>
+      <w:bookmarkEnd w:id="13"/>
       <w:r>
         <w:t xml:space="preserve">  </w:t>
       </w:r>
@@ -6752,12 +6720,12 @@
         <w:pStyle w:val="Heading3"/>
         <w:ind w:left="720"/>
       </w:pPr>
-      <w:bookmarkStart w:id="15" w:name="_Toc118119043"/>
+      <w:bookmarkStart w:id="14" w:name="_Toc118119043"/>
       <w:r>
         <w:lastRenderedPageBreak/>
         <w:t>Hardware layer</w:t>
       </w:r>
-      <w:bookmarkEnd w:id="15"/>
+      <w:bookmarkEnd w:id="14"/>
       <w:r>
         <w:t xml:space="preserve">  </w:t>
       </w:r>
@@ -6883,14 +6851,14 @@
           <w:bCs/>
         </w:rPr>
       </w:pPr>
-      <w:bookmarkStart w:id="16" w:name="_Toc118119044"/>
+      <w:bookmarkStart w:id="15" w:name="_Toc118119044"/>
       <w:r>
         <w:rPr>
           <w:rStyle w:val="Heading1Char"/>
         </w:rPr>
         <w:t>Tools and Technologies</w:t>
       </w:r>
-      <w:bookmarkEnd w:id="16"/>
+      <w:bookmarkEnd w:id="15"/>
     </w:p>
     <w:p>
       <w:pPr>
@@ -7000,7 +6968,7 @@
 </file>
 
 <file path=word/endnotes.xml><?xml version="1.0" encoding="utf-8"?>
-<w:endnotes xmlns:wpc="http://schemas.microsoft.com/office/word/2010/wordprocessingCanvas" xmlns:cx="http://schemas.microsoft.com/office/drawing/2014/chartex" xmlns:cx1="http://schemas.microsoft.com/office/drawing/2015/9/8/chartex" xmlns:cx2="http://schemas.microsoft.com/office/drawing/2015/10/21/chartex" xmlns:cx3="http://schemas.microsoft.com/office/drawing/2016/5/9/chartex" xmlns:cx4="http://schemas.microsoft.com/office/drawing/2016/5/10/chartex" xmlns:cx5="http://schemas.microsoft.com/office/drawing/2016/5/11/chartex" xmlns:cx6="http://schemas.microsoft.com/office/drawing/2016/5/12/chartex" xmlns:cx7="http://schemas.microsoft.com/office/drawing/2016/5/13/chartex" xmlns:cx8="http://schemas.microsoft.com/office/drawing/2016/5/14/chartex" xmlns:mc="http://schemas.openxmlformats.org/markup-compatibility/2006" xmlns:aink="http://schemas.microsoft.com/office/drawing/2016/ink" xmlns:am3d="http://schemas.microsoft.com/office/drawing/2017/model3d" xmlns:o="urn:schemas-microsoft-com:office:office" xmlns:r="http://schemas.openxmlformats.org/officeDocument/2006/relationships" xmlns:m="http://schemas.openxmlformats.org/officeDocument/2006/math" xmlns:v="urn:schemas-microsoft-com:vml" xmlns:wp14="http://schemas.microsoft.com/office/word/2010/wordprocessingDrawing" xmlns:wp="http://schemas.openxmlformats.org/drawingml/2006/wordprocessingDrawing" xmlns:w10="urn:schemas-microsoft-com:office:word" xmlns:w="http://schemas.openxmlformats.org/wordprocessingml/2006/main" xmlns:w14="http://schemas.microsoft.com/office/word/2010/wordml" xmlns:w15="http://schemas.microsoft.com/office/word/2012/wordml" xmlns:w16cid="http://schemas.microsoft.com/office/word/2016/wordml/cid" xmlns:w16se="http://schemas.microsoft.com/office/word/2015/wordml/symex" xmlns:wpg="http://schemas.microsoft.com/office/word/2010/wordprocessingGroup" xmlns:wpi="http://schemas.microsoft.com/office/word/2010/wordprocessingInk" xmlns:wne="http://schemas.microsoft.com/office/word/2006/wordml" xmlns:wps="http://schemas.microsoft.com/office/word/2010/wordprocessingShape" mc:Ignorable="w14 w15 w16se w16cid wp14">
+<w:endnotes xmlns:wpc="http://schemas.microsoft.com/office/word/2010/wordprocessingCanvas" xmlns:cx="http://schemas.microsoft.com/office/drawing/2014/chartex" xmlns:cx1="http://schemas.microsoft.com/office/drawing/2015/9/8/chartex" xmlns:cx2="http://schemas.microsoft.com/office/drawing/2015/10/21/chartex" xmlns:cx3="http://schemas.microsoft.com/office/drawing/2016/5/9/chartex" xmlns:cx4="http://schemas.microsoft.com/office/drawing/2016/5/10/chartex" xmlns:cx5="http://schemas.microsoft.com/office/drawing/2016/5/11/chartex" xmlns:cx6="http://schemas.microsoft.com/office/drawing/2016/5/12/chartex" xmlns:cx7="http://schemas.microsoft.com/office/drawing/2016/5/13/chartex" xmlns:cx8="http://schemas.microsoft.com/office/drawing/2016/5/14/chartex" xmlns:mc="http://schemas.openxmlformats.org/markup-compatibility/2006" xmlns:aink="http://schemas.microsoft.com/office/drawing/2016/ink" xmlns:am3d="http://schemas.microsoft.com/office/drawing/2017/model3d" xmlns:o="urn:schemas-microsoft-com:office:office" xmlns:oel="http://schemas.microsoft.com/office/2019/extlst" xmlns:r="http://schemas.openxmlformats.org/officeDocument/2006/relationships" xmlns:m="http://schemas.openxmlformats.org/officeDocument/2006/math" xmlns:v="urn:schemas-microsoft-com:vml" xmlns:wp14="http://schemas.microsoft.com/office/word/2010/wordprocessingDrawing" xmlns:wp="http://schemas.openxmlformats.org/drawingml/2006/wordprocessingDrawing" xmlns:w10="urn:schemas-microsoft-com:office:word" xmlns:w="http://schemas.openxmlformats.org/wordprocessingml/2006/main" xmlns:w14="http://schemas.microsoft.com/office/word/2010/wordml" xmlns:w15="http://schemas.microsoft.com/office/word/2012/wordml" xmlns:w16cex="http://schemas.microsoft.com/office/word/2018/wordml/cex" xmlns:w16cid="http://schemas.microsoft.com/office/word/2016/wordml/cid" xmlns:w16="http://schemas.microsoft.com/office/word/2018/wordml" xmlns:w16sdtdh="http://schemas.microsoft.com/office/word/2020/wordml/sdtdatahash" xmlns:w16se="http://schemas.microsoft.com/office/word/2015/wordml/symex" xmlns:wpg="http://schemas.microsoft.com/office/word/2010/wordprocessingGroup" xmlns:wpi="http://schemas.microsoft.com/office/word/2010/wordprocessingInk" xmlns:wne="http://schemas.microsoft.com/office/word/2006/wordml" xmlns:wps="http://schemas.microsoft.com/office/word/2010/wordprocessingShape" mc:Ignorable="w14 w15 w16se w16cid w16 w16cex w16sdtdh wp14">
   <w:endnote w:type="separator" w:id="-1">
     <w:p>
       <w:pPr>
@@ -7025,7 +6993,7 @@
 </file>
 
 <file path=word/footnotes.xml><?xml version="1.0" encoding="utf-8"?>
-<w:footnotes xmlns:wpc="http://schemas.microsoft.com/office/word/2010/wordprocessingCanvas" xmlns:cx="http://schemas.microsoft.com/office/drawing/2014/chartex" xmlns:cx1="http://schemas.microsoft.com/office/drawing/2015/9/8/chartex" xmlns:cx2="http://schemas.microsoft.com/office/drawing/2015/10/21/chartex" xmlns:cx3="http://schemas.microsoft.com/office/drawing/2016/5/9/chartex" xmlns:cx4="http://schemas.microsoft.com/office/drawing/2016/5/10/chartex" xmlns:cx5="http://schemas.microsoft.com/office/drawing/2016/5/11/chartex" xmlns:cx6="http://schemas.microsoft.com/office/drawing/2016/5/12/chartex" xmlns:cx7="http://schemas.microsoft.com/office/drawing/2016/5/13/chartex" xmlns:cx8="http://schemas.microsoft.com/office/drawing/2016/5/14/chartex" xmlns:mc="http://schemas.openxmlformats.org/markup-compatibility/2006" xmlns:aink="http://schemas.microsoft.com/office/drawing/2016/ink" xmlns:am3d="http://schemas.microsoft.com/office/drawing/2017/model3d" xmlns:o="urn:schemas-microsoft-com:office:office" xmlns:r="http://schemas.openxmlformats.org/officeDocument/2006/relationships" xmlns:m="http://schemas.openxmlformats.org/officeDocument/2006/math" xmlns:v="urn:schemas-microsoft-com:vml" xmlns:wp14="http://schemas.microsoft.com/office/word/2010/wordprocessingDrawing" xmlns:wp="http://schemas.openxmlformats.org/drawingml/2006/wordprocessingDrawing" xmlns:w10="urn:schemas-microsoft-com:office:word" xmlns:w="http://schemas.openxmlformats.org/wordprocessingml/2006/main" xmlns:w14="http://schemas.microsoft.com/office/word/2010/wordml" xmlns:w15="http://schemas.microsoft.com/office/word/2012/wordml" xmlns:w16cid="http://schemas.microsoft.com/office/word/2016/wordml/cid" xmlns:w16se="http://schemas.microsoft.com/office/word/2015/wordml/symex" xmlns:wpg="http://schemas.microsoft.com/office/word/2010/wordprocessingGroup" xmlns:wpi="http://schemas.microsoft.com/office/word/2010/wordprocessingInk" xmlns:wne="http://schemas.microsoft.com/office/word/2006/wordml" xmlns:wps="http://schemas.microsoft.com/office/word/2010/wordprocessingShape" mc:Ignorable="w14 w15 w16se w16cid wp14">
+<w:footnotes xmlns:wpc="http://schemas.microsoft.com/office/word/2010/wordprocessingCanvas" xmlns:cx="http://schemas.microsoft.com/office/drawing/2014/chartex" xmlns:cx1="http://schemas.microsoft.com/office/drawing/2015/9/8/chartex" xmlns:cx2="http://schemas.microsoft.com/office/drawing/2015/10/21/chartex" xmlns:cx3="http://schemas.microsoft.com/office/drawing/2016/5/9/chartex" xmlns:cx4="http://schemas.microsoft.com/office/drawing/2016/5/10/chartex" xmlns:cx5="http://schemas.microsoft.com/office/drawing/2016/5/11/chartex" xmlns:cx6="http://schemas.microsoft.com/office/drawing/2016/5/12/chartex" xmlns:cx7="http://schemas.microsoft.com/office/drawing/2016/5/13/chartex" xmlns:cx8="http://schemas.microsoft.com/office/drawing/2016/5/14/chartex" xmlns:mc="http://schemas.openxmlformats.org/markup-compatibility/2006" xmlns:aink="http://schemas.microsoft.com/office/drawing/2016/ink" xmlns:am3d="http://schemas.microsoft.com/office/drawing/2017/model3d" xmlns:o="urn:schemas-microsoft-com:office:office" xmlns:oel="http://schemas.microsoft.com/office/2019/extlst" xmlns:r="http://schemas.openxmlformats.org/officeDocument/2006/relationships" xmlns:m="http://schemas.openxmlformats.org/officeDocument/2006/math" xmlns:v="urn:schemas-microsoft-com:vml" xmlns:wp14="http://schemas.microsoft.com/office/word/2010/wordprocessingDrawing" xmlns:wp="http://schemas.openxmlformats.org/drawingml/2006/wordprocessingDrawing" xmlns:w10="urn:schemas-microsoft-com:office:word" xmlns:w="http://schemas.openxmlformats.org/wordprocessingml/2006/main" xmlns:w14="http://schemas.microsoft.com/office/word/2010/wordml" xmlns:w15="http://schemas.microsoft.com/office/word/2012/wordml" xmlns:w16cex="http://schemas.microsoft.com/office/word/2018/wordml/cex" xmlns:w16cid="http://schemas.microsoft.com/office/word/2016/wordml/cid" xmlns:w16="http://schemas.microsoft.com/office/word/2018/wordml" xmlns:w16sdtdh="http://schemas.microsoft.com/office/word/2020/wordml/sdtdatahash" xmlns:w16se="http://schemas.microsoft.com/office/word/2015/wordml/symex" xmlns:wpg="http://schemas.microsoft.com/office/word/2010/wordprocessingGroup" xmlns:wpi="http://schemas.microsoft.com/office/word/2010/wordprocessingInk" xmlns:wne="http://schemas.microsoft.com/office/word/2006/wordml" xmlns:wps="http://schemas.microsoft.com/office/word/2010/wordprocessingShape" mc:Ignorable="w14 w15 w16se w16cid w16 w16cex w16sdtdh wp14">
   <w:footnote w:type="separator" w:id="-1">
     <w:p>
       <w:pPr>
@@ -7050,7 +7018,7 @@
 </file>
 
 <file path=word/header1.xml><?xml version="1.0" encoding="utf-8"?>
-<w:hdr xmlns:wpc="http://schemas.microsoft.com/office/word/2010/wordprocessingCanvas" xmlns:cx="http://schemas.microsoft.com/office/drawing/2014/chartex" xmlns:cx1="http://schemas.microsoft.com/office/drawing/2015/9/8/chartex" xmlns:cx2="http://schemas.microsoft.com/office/drawing/2015/10/21/chartex" xmlns:cx3="http://schemas.microsoft.com/office/drawing/2016/5/9/chartex" xmlns:cx4="http://schemas.microsoft.com/office/drawing/2016/5/10/chartex" xmlns:cx5="http://schemas.microsoft.com/office/drawing/2016/5/11/chartex" xmlns:cx6="http://schemas.microsoft.com/office/drawing/2016/5/12/chartex" xmlns:cx7="http://schemas.microsoft.com/office/drawing/2016/5/13/chartex" xmlns:cx8="http://schemas.microsoft.com/office/drawing/2016/5/14/chartex" xmlns:mc="http://schemas.openxmlformats.org/markup-compatibility/2006" xmlns:aink="http://schemas.microsoft.com/office/drawing/2016/ink" xmlns:am3d="http://schemas.microsoft.com/office/drawing/2017/model3d" xmlns:o="urn:schemas-microsoft-com:office:office" xmlns:r="http://schemas.openxmlformats.org/officeDocument/2006/relationships" xmlns:m="http://schemas.openxmlformats.org/officeDocument/2006/math" xmlns:v="urn:schemas-microsoft-com:vml" xmlns:wp14="http://schemas.microsoft.com/office/word/2010/wordprocessingDrawing" xmlns:wp="http://schemas.openxmlformats.org/drawingml/2006/wordprocessingDrawing" xmlns:w10="urn:schemas-microsoft-com:office:word" xmlns:w="http://schemas.openxmlformats.org/wordprocessingml/2006/main" xmlns:w14="http://schemas.microsoft.com/office/word/2010/wordml" xmlns:w15="http://schemas.microsoft.com/office/word/2012/wordml" xmlns:w16cid="http://schemas.microsoft.com/office/word/2016/wordml/cid" xmlns:w16se="http://schemas.microsoft.com/office/word/2015/wordml/symex" xmlns:wpg="http://schemas.microsoft.com/office/word/2010/wordprocessingGroup" xmlns:wpi="http://schemas.microsoft.com/office/word/2010/wordprocessingInk" xmlns:wne="http://schemas.microsoft.com/office/word/2006/wordml" xmlns:wps="http://schemas.microsoft.com/office/word/2010/wordprocessingShape" mc:Ignorable="w14 w15 w16se w16cid wp14">
+<w:hdr xmlns:wpc="http://schemas.microsoft.com/office/word/2010/wordprocessingCanvas" xmlns:cx="http://schemas.microsoft.com/office/drawing/2014/chartex" xmlns:cx1="http://schemas.microsoft.com/office/drawing/2015/9/8/chartex" xmlns:cx2="http://schemas.microsoft.com/office/drawing/2015/10/21/chartex" xmlns:cx3="http://schemas.microsoft.com/office/drawing/2016/5/9/chartex" xmlns:cx4="http://schemas.microsoft.com/office/drawing/2016/5/10/chartex" xmlns:cx5="http://schemas.microsoft.com/office/drawing/2016/5/11/chartex" xmlns:cx6="http://schemas.microsoft.com/office/drawing/2016/5/12/chartex" xmlns:cx7="http://schemas.microsoft.com/office/drawing/2016/5/13/chartex" xmlns:cx8="http://schemas.microsoft.com/office/drawing/2016/5/14/chartex" xmlns:mc="http://schemas.openxmlformats.org/markup-compatibility/2006" xmlns:aink="http://schemas.microsoft.com/office/drawing/2016/ink" xmlns:am3d="http://schemas.microsoft.com/office/drawing/2017/model3d" xmlns:o="urn:schemas-microsoft-com:office:office" xmlns:oel="http://schemas.microsoft.com/office/2019/extlst" xmlns:r="http://schemas.openxmlformats.org/officeDocument/2006/relationships" xmlns:m="http://schemas.openxmlformats.org/officeDocument/2006/math" xmlns:v="urn:schemas-microsoft-com:vml" xmlns:wp14="http://schemas.microsoft.com/office/word/2010/wordprocessingDrawing" xmlns:wp="http://schemas.openxmlformats.org/drawingml/2006/wordprocessingDrawing" xmlns:w10="urn:schemas-microsoft-com:office:word" xmlns:w="http://schemas.openxmlformats.org/wordprocessingml/2006/main" xmlns:w14="http://schemas.microsoft.com/office/word/2010/wordml" xmlns:w15="http://schemas.microsoft.com/office/word/2012/wordml" xmlns:w16cex="http://schemas.microsoft.com/office/word/2018/wordml/cex" xmlns:w16cid="http://schemas.microsoft.com/office/word/2016/wordml/cid" xmlns:w16="http://schemas.microsoft.com/office/word/2018/wordml" xmlns:w16sdtdh="http://schemas.microsoft.com/office/word/2020/wordml/sdtdatahash" xmlns:w16se="http://schemas.microsoft.com/office/word/2015/wordml/symex" xmlns:wpg="http://schemas.microsoft.com/office/word/2010/wordprocessingGroup" xmlns:wpi="http://schemas.microsoft.com/office/word/2010/wordprocessingInk" xmlns:wne="http://schemas.microsoft.com/office/word/2006/wordml" xmlns:wps="http://schemas.microsoft.com/office/word/2010/wordprocessingShape" mc:Ignorable="w14 w15 w16se w16cid w16 w16cex w16sdtdh wp14">
   <w:p>
     <w:pPr>
       <w:pStyle w:val="Header"/>
@@ -7414,7 +7382,7 @@
         </mc:Choice>
         <mc:Fallback>
           <w:pict>
-            <v:group w14:anchorId="58B2F354" id="Group 158" o:spid="_x0000_s1026" style="position:absolute;margin-left:0;margin-top:0;width:133.9pt;height:80.65pt;z-index:251659264;mso-top-percent:23;mso-position-horizontal:left;mso-position-horizontal-relative:page;mso-position-vertical-relative:page;mso-top-percent:23;mso-width-relative:margin;mso-height-relative:margin" coordsize="17007,10241" o:gfxdata="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">
+            <v:group w14:anchorId="58B2F354" id="Group 158" o:spid="_x0000_s1026" style="position:absolute;margin-left:0;margin-top:0;width:133.9pt;height:80.65pt;z-index:251659264;mso-top-percent:23;mso-position-horizontal:left;mso-position-horizontal-relative:page;mso-position-vertical-relative:page;mso-top-percent:23;mso-width-relative:margin;mso-height-relative:margin" coordsize="17007,10241" o:gfxdata="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">
               <v:group id="Group 159" o:spid="_x0000_s1027" style="position:absolute;width:17007;height:10241" coordsize="17007,10241" o:gfxdata="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">
                 <v:rect id="Rectangle 160" o:spid="_x0000_s1028" style="position:absolute;width:17007;height:10241;visibility:visible;mso-wrap-style:square;v-text-anchor:middle" o:gfxdata="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" fillcolor="white [3212]" stroked="f" strokeweight="1pt">
                   <v:fill opacity="0"/>
@@ -7505,7 +7473,7 @@
 </file>
 
 <file path=word/numbering.xml><?xml version="1.0" encoding="utf-8"?>
-<w:numbering xmlns:wpc="http://schemas.microsoft.com/office/word/2010/wordprocessingCanvas" xmlns:cx="http://schemas.microsoft.com/office/drawing/2014/chartex" xmlns:cx1="http://schemas.microsoft.com/office/drawing/2015/9/8/chartex" xmlns:cx2="http://schemas.microsoft.com/office/drawing/2015/10/21/chartex" xmlns:cx3="http://schemas.microsoft.com/office/drawing/2016/5/9/chartex" xmlns:cx4="http://schemas.microsoft.com/office/drawing/2016/5/10/chartex" xmlns:cx5="http://schemas.microsoft.com/office/drawing/2016/5/11/chartex" xmlns:cx6="http://schemas.microsoft.com/office/drawing/2016/5/12/chartex" xmlns:cx7="http://schemas.microsoft.com/office/drawing/2016/5/13/chartex" xmlns:cx8="http://schemas.microsoft.com/office/drawing/2016/5/14/chartex" xmlns:mc="http://schemas.openxmlformats.org/markup-compatibility/2006" xmlns:aink="http://schemas.microsoft.com/office/drawing/2016/ink" xmlns:am3d="http://schemas.microsoft.com/office/drawing/2017/model3d" xmlns:o="urn:schemas-microsoft-com:office:office" xmlns:r="http://schemas.openxmlformats.org/officeDocument/2006/relationships" xmlns:m="http://schemas.openxmlformats.org/officeDocument/2006/math" xmlns:v="urn:schemas-microsoft-com:vml" xmlns:wp14="http://schemas.microsoft.com/office/word/2010/wordprocessingDrawing" xmlns:wp="http://schemas.openxmlformats.org/drawingml/2006/wordprocessingDrawing" xmlns:w10="urn:schemas-microsoft-com:office:word" xmlns:w="http://schemas.openxmlformats.org/wordprocessingml/2006/main" xmlns:w14="http://schemas.microsoft.com/office/word/2010/wordml" xmlns:w15="http://schemas.microsoft.com/office/word/2012/wordml" xmlns:w16cid="http://schemas.microsoft.com/office/word/2016/wordml/cid" xmlns:w16se="http://schemas.microsoft.com/office/word/2015/wordml/symex" xmlns:wpg="http://schemas.microsoft.com/office/word/2010/wordprocessingGroup" xmlns:wpi="http://schemas.microsoft.com/office/word/2010/wordprocessingInk" xmlns:wne="http://schemas.microsoft.com/office/word/2006/wordml" xmlns:wps="http://schemas.microsoft.com/office/word/2010/wordprocessingShape" mc:Ignorable="w14 w15 w16se w16cid wp14">
+<w:numbering xmlns:wpc="http://schemas.microsoft.com/office/word/2010/wordprocessingCanvas" xmlns:cx="http://schemas.microsoft.com/office/drawing/2014/chartex" xmlns:cx1="http://schemas.microsoft.com/office/drawing/2015/9/8/chartex" xmlns:cx2="http://schemas.microsoft.com/office/drawing/2015/10/21/chartex" xmlns:cx3="http://schemas.microsoft.com/office/drawing/2016/5/9/chartex" xmlns:cx4="http://schemas.microsoft.com/office/drawing/2016/5/10/chartex" xmlns:cx5="http://schemas.microsoft.com/office/drawing/2016/5/11/chartex" xmlns:cx6="http://schemas.microsoft.com/office/drawing/2016/5/12/chartex" xmlns:cx7="http://schemas.microsoft.com/office/drawing/2016/5/13/chartex" xmlns:cx8="http://schemas.microsoft.com/office/drawing/2016/5/14/chartex" xmlns:mc="http://schemas.openxmlformats.org/markup-compatibility/2006" xmlns:aink="http://schemas.microsoft.com/office/drawing/2016/ink" xmlns:am3d="http://schemas.microsoft.com/office/drawing/2017/model3d" xmlns:o="urn:schemas-microsoft-com:office:office" xmlns:oel="http://schemas.microsoft.com/office/2019/extlst" xmlns:r="http://schemas.openxmlformats.org/officeDocument/2006/relationships" xmlns:m="http://schemas.openxmlformats.org/officeDocument/2006/math" xmlns:v="urn:schemas-microsoft-com:vml" xmlns:wp14="http://schemas.microsoft.com/office/word/2010/wordprocessingDrawing" xmlns:wp="http://schemas.openxmlformats.org/drawingml/2006/wordprocessingDrawing" xmlns:w10="urn:schemas-microsoft-com:office:word" xmlns:w="http://schemas.openxmlformats.org/wordprocessingml/2006/main" xmlns:w14="http://schemas.microsoft.com/office/word/2010/wordml" xmlns:w15="http://schemas.microsoft.com/office/word/2012/wordml" xmlns:w16cex="http://schemas.microsoft.com/office/word/2018/wordml/cex" xmlns:w16cid="http://schemas.microsoft.com/office/word/2016/wordml/cid" xmlns:w16="http://schemas.microsoft.com/office/word/2018/wordml" xmlns:w16sdtdh="http://schemas.microsoft.com/office/word/2020/wordml/sdtdatahash" xmlns:w16se="http://schemas.microsoft.com/office/word/2015/wordml/symex" xmlns:wpg="http://schemas.microsoft.com/office/word/2010/wordprocessingGroup" xmlns:wpi="http://schemas.microsoft.com/office/word/2010/wordprocessingInk" xmlns:wne="http://schemas.microsoft.com/office/word/2006/wordml" xmlns:wps="http://schemas.microsoft.com/office/word/2010/wordprocessingShape" mc:Ignorable="w14 w15 w16se w16cid w16 w16cex w16sdtdh wp14">
   <w:abstractNum w:abstractNumId="0" w15:restartNumberingAfterBreak="0">
     <w:nsid w:val="005F7430"/>
     <w:multiLevelType w:val="hybridMultilevel"/>
@@ -9200,59 +9168,59 @@
       </w:rPr>
     </w:lvl>
   </w:abstractNum>
-  <w:num w:numId="1">
+  <w:num w:numId="1" w16cid:durableId="248783057">
     <w:abstractNumId w:val="5"/>
   </w:num>
-  <w:num w:numId="2">
+  <w:num w:numId="2" w16cid:durableId="1704475596">
     <w:abstractNumId w:val="11"/>
   </w:num>
-  <w:num w:numId="3">
+  <w:num w:numId="3" w16cid:durableId="2120643134">
     <w:abstractNumId w:val="12"/>
   </w:num>
-  <w:num w:numId="4">
+  <w:num w:numId="4" w16cid:durableId="34475614">
     <w:abstractNumId w:val="5"/>
   </w:num>
-  <w:num w:numId="5">
+  <w:num w:numId="5" w16cid:durableId="865602575">
     <w:abstractNumId w:val="7"/>
   </w:num>
-  <w:num w:numId="6">
+  <w:num w:numId="6" w16cid:durableId="898515480">
     <w:abstractNumId w:val="4"/>
   </w:num>
-  <w:num w:numId="7">
+  <w:num w:numId="7" w16cid:durableId="1849324383">
     <w:abstractNumId w:val="9"/>
   </w:num>
-  <w:num w:numId="8">
+  <w:num w:numId="8" w16cid:durableId="2145193211">
     <w:abstractNumId w:val="13"/>
   </w:num>
-  <w:num w:numId="9">
+  <w:num w:numId="9" w16cid:durableId="756294614">
     <w:abstractNumId w:val="10"/>
   </w:num>
-  <w:num w:numId="10">
+  <w:num w:numId="10" w16cid:durableId="832840956">
     <w:abstractNumId w:val="1"/>
   </w:num>
-  <w:num w:numId="11">
+  <w:num w:numId="11" w16cid:durableId="2024817312">
     <w:abstractNumId w:val="0"/>
   </w:num>
-  <w:num w:numId="12">
+  <w:num w:numId="12" w16cid:durableId="1541236272">
     <w:abstractNumId w:val="6"/>
   </w:num>
-  <w:num w:numId="13">
+  <w:num w:numId="13" w16cid:durableId="1391542321">
     <w:abstractNumId w:val="2"/>
   </w:num>
-  <w:num w:numId="14">
+  <w:num w:numId="14" w16cid:durableId="1356425964">
     <w:abstractNumId w:val="3"/>
   </w:num>
-  <w:num w:numId="15">
+  <w:num w:numId="15" w16cid:durableId="1992756720">
     <w:abstractNumId w:val="14"/>
   </w:num>
-  <w:num w:numId="16">
+  <w:num w:numId="16" w16cid:durableId="1528518286">
     <w:abstractNumId w:val="8"/>
   </w:num>
 </w:numbering>
 </file>
 
 <file path=word/styles.xml><?xml version="1.0" encoding="utf-8"?>
-<w:styles xmlns:mc="http://schemas.openxmlformats.org/markup-compatibility/2006" xmlns:r="http://schemas.openxmlformats.org/officeDocument/2006/relationships" xmlns:w="http://schemas.openxmlformats.org/wordprocessingml/2006/main" xmlns:w14="http://schemas.microsoft.com/office/word/2010/wordml" xmlns:w15="http://schemas.microsoft.com/office/word/2012/wordml" xmlns:w16cid="http://schemas.microsoft.com/office/word/2016/wordml/cid" xmlns:w16se="http://schemas.microsoft.com/office/word/2015/wordml/symex" mc:Ignorable="w14 w15 w16se w16cid">
+<w:styles xmlns:mc="http://schemas.openxmlformats.org/markup-compatibility/2006" xmlns:r="http://schemas.openxmlformats.org/officeDocument/2006/relationships" xmlns:w="http://schemas.openxmlformats.org/wordprocessingml/2006/main" xmlns:w14="http://schemas.microsoft.com/office/word/2010/wordml" xmlns:w15="http://schemas.microsoft.com/office/word/2012/wordml" xmlns:w16cex="http://schemas.microsoft.com/office/word/2018/wordml/cex" xmlns:w16cid="http://schemas.microsoft.com/office/word/2016/wordml/cid" xmlns:w16="http://schemas.microsoft.com/office/word/2018/wordml" xmlns:w16sdtdh="http://schemas.microsoft.com/office/word/2020/wordml/sdtdatahash" xmlns:w16se="http://schemas.microsoft.com/office/word/2015/wordml/symex" mc:Ignorable="w14 w15 w16se w16cid w16 w16cex w16sdtdh">
   <w:docDefaults>
     <w:rPrDefault>
       <w:rPr>
@@ -9268,7 +9236,7 @@
       </w:pPr>
     </w:pPrDefault>
   </w:docDefaults>
-  <w:latentStyles w:defLockedState="0" w:defUIPriority="99" w:defSemiHidden="0" w:defUnhideWhenUsed="0" w:defQFormat="0" w:count="375">
+  <w:latentStyles w:defLockedState="0" w:defUIPriority="99" w:defSemiHidden="0" w:defUnhideWhenUsed="0" w:defQFormat="0" w:count="376">
     <w:lsdException w:name="Normal" w:uiPriority="0" w:qFormat="1"/>
     <w:lsdException w:name="heading 1" w:uiPriority="9" w:qFormat="1"/>
     <w:lsdException w:name="heading 2" w:semiHidden="1" w:uiPriority="9" w:unhideWhenUsed="1" w:qFormat="1"/>
@@ -9374,7 +9342,6 @@
     <w:lsdException w:name="HTML Sample" w:semiHidden="1" w:unhideWhenUsed="1"/>
     <w:lsdException w:name="HTML Typewriter" w:semiHidden="1" w:unhideWhenUsed="1"/>
     <w:lsdException w:name="HTML Variable" w:semiHidden="1" w:unhideWhenUsed="1"/>
-    <w:lsdException w:name="Normal Table" w:semiHidden="1" w:unhideWhenUsed="1"/>
     <w:lsdException w:name="annotation subject" w:semiHidden="1" w:unhideWhenUsed="1"/>
     <w:lsdException w:name="No List" w:semiHidden="1" w:unhideWhenUsed="1"/>
     <w:lsdException w:name="Outline List 1" w:semiHidden="1" w:unhideWhenUsed="1"/>
@@ -9421,10 +9388,8 @@
     <w:lsdException w:name="Table Subtle 2" w:semiHidden="1" w:unhideWhenUsed="1"/>
     <w:lsdException w:name="Table Web 1" w:semiHidden="1" w:unhideWhenUsed="1"/>
     <w:lsdException w:name="Table Web 2" w:semiHidden="1" w:unhideWhenUsed="1"/>
-    <w:lsdException w:name="Table Web 3" w:semiHidden="1" w:unhideWhenUsed="1"/>
     <w:lsdException w:name="Balloon Text" w:semiHidden="1" w:unhideWhenUsed="1"/>
     <w:lsdException w:name="Table Grid" w:uiPriority="39"/>
-    <w:lsdException w:name="Table Theme" w:semiHidden="1" w:unhideWhenUsed="1"/>
     <w:lsdException w:name="Placeholder Text" w:semiHidden="1"/>
     <w:lsdException w:name="No Spacing" w:uiPriority="1" w:qFormat="1"/>
     <w:lsdException w:name="Light Shading" w:uiPriority="60"/>
@@ -9644,6 +9609,7 @@
     <w:lsdException w:name="Smart Hyperlink" w:semiHidden="1" w:unhideWhenUsed="1"/>
     <w:lsdException w:name="Hashtag" w:semiHidden="1" w:unhideWhenUsed="1"/>
     <w:lsdException w:name="Unresolved Mention" w:semiHidden="1" w:unhideWhenUsed="1"/>
+    <w:lsdException w:name="Smart Link" w:semiHidden="1" w:unhideWhenUsed="1"/>
   </w:latentStyles>
   <w:style w:type="paragraph" w:default="1" w:styleId="Normal">
     <w:name w:val="Normal"/>

</xml_diff>